<commit_message>
changes to write up
changes to write up
</commit_message>
<xml_diff>
--- a/Modulation and Simulations.docx
+++ b/Modulation and Simulations.docx
@@ -25,7 +25,31 @@
           <w:szCs w:val="24"/>
           <w:lang w:eastAsia="en-TT"/>
         </w:rPr>
-        <w:t>MODULATION AND SIMULATIONS</w:t>
+        <w:t>MOD</w:t>
+      </w:r>
+      <w:r>
+        <w:rPr>
+          <w:rFonts w:ascii="Lucida Handwriting" w:eastAsia="Times New Roman" w:hAnsi="Lucida Handwriting" w:cs="Times New Roman"/>
+          <w:b/>
+          <w:i/>
+          <w:color w:val="000000"/>
+          <w:sz w:val="44"/>
+          <w:szCs w:val="24"/>
+          <w:lang w:eastAsia="en-TT"/>
+        </w:rPr>
+        <w:t>ELLING</w:t>
+      </w:r>
+      <w:r>
+        <w:rPr>
+          <w:rFonts w:ascii="Lucida Handwriting" w:eastAsia="Times New Roman" w:hAnsi="Lucida Handwriting" w:cs="Times New Roman"/>
+          <w:b/>
+          <w:i/>
+          <w:color w:val="000000"/>
+          <w:sz w:val="44"/>
+          <w:szCs w:val="24"/>
+          <w:lang w:eastAsia="en-TT"/>
+        </w:rPr>
+        <w:t xml:space="preserve"> AND SIMULATIONS</w:t>
       </w:r>
     </w:p>
     <w:p>
@@ -258,8 +282,6 @@
         </w:rPr>
         <w:br/>
       </w:r>
-      <w:bookmarkStart w:id="0" w:name="_GoBack"/>
-      <w:bookmarkEnd w:id="0"/>
       <w:r>
         <w:rPr>
           <w:rFonts w:ascii="Times New Roman" w:eastAsia="Times New Roman" w:hAnsi="Times New Roman" w:cs="Times New Roman"/>
@@ -318,20 +340,336 @@
           <w:szCs w:val="24"/>
           <w:lang w:eastAsia="en-TT"/>
         </w:rPr>
-        <w:t xml:space="preserve">Sachin </w:t>
-      </w:r>
-      <w:proofErr w:type="spellStart"/>
-      <w:r>
-        <w:rPr>
-          <w:rFonts w:ascii="Times New Roman" w:eastAsia="Times New Roman" w:hAnsi="Times New Roman" w:cs="Times New Roman"/>
-          <w:color w:val="000000"/>
-          <w:sz w:val="24"/>
-          <w:szCs w:val="24"/>
-          <w:lang w:eastAsia="en-TT"/>
-        </w:rPr>
-        <w:t>Rajkumar</w:t>
-      </w:r>
-      <w:proofErr w:type="spellEnd"/>
+        <w:t xml:space="preserve">Sachin Rajkumar </w:t>
+      </w:r>
+      <w:r>
+        <w:rPr>
+          <w:rFonts w:ascii="Times New Roman" w:eastAsia="Times New Roman" w:hAnsi="Times New Roman" w:cs="Times New Roman"/>
+          <w:color w:val="000000"/>
+          <w:sz w:val="24"/>
+          <w:szCs w:val="24"/>
+          <w:lang w:eastAsia="en-TT"/>
+        </w:rPr>
+        <w:tab/>
+      </w:r>
+      <w:r>
+        <w:rPr>
+          <w:rFonts w:ascii="Times New Roman" w:eastAsia="Times New Roman" w:hAnsi="Times New Roman" w:cs="Times New Roman"/>
+          <w:color w:val="000000"/>
+          <w:sz w:val="24"/>
+          <w:szCs w:val="24"/>
+          <w:lang w:eastAsia="en-TT"/>
+        </w:rPr>
+        <w:t>814001729</w:t>
+      </w:r>
+    </w:p>
+    <w:p>
+      <w:pPr>
+        <w:spacing w:after="0" w:line="360" w:lineRule="auto"/>
+        <w:jc w:val="both"/>
+        <w:rPr>
+          <w:rFonts w:ascii="Times New Roman" w:eastAsia="Times New Roman" w:hAnsi="Times New Roman" w:cs="Times New Roman"/>
+          <w:sz w:val="24"/>
+          <w:szCs w:val="24"/>
+          <w:lang w:eastAsia="en-TT"/>
+        </w:rPr>
+      </w:pPr>
+      <w:r>
+        <w:rPr>
+          <w:rFonts w:ascii="Times New Roman" w:eastAsia="Times New Roman" w:hAnsi="Times New Roman" w:cs="Times New Roman"/>
+          <w:color w:val="000000"/>
+          <w:sz w:val="24"/>
+          <w:szCs w:val="24"/>
+          <w:lang w:eastAsia="en-TT"/>
+        </w:rPr>
+        <w:tab/>
+      </w:r>
+      <w:r>
+        <w:rPr>
+          <w:rFonts w:ascii="Times New Roman" w:eastAsia="Times New Roman" w:hAnsi="Times New Roman" w:cs="Times New Roman"/>
+          <w:color w:val="000000"/>
+          <w:sz w:val="24"/>
+          <w:szCs w:val="24"/>
+          <w:lang w:eastAsia="en-TT"/>
+        </w:rPr>
+        <w:tab/>
+      </w:r>
+      <w:r>
+        <w:rPr>
+          <w:rFonts w:ascii="Times New Roman" w:eastAsia="Times New Roman" w:hAnsi="Times New Roman" w:cs="Times New Roman"/>
+          <w:color w:val="000000"/>
+          <w:sz w:val="24"/>
+          <w:szCs w:val="24"/>
+          <w:lang w:eastAsia="en-TT"/>
+        </w:rPr>
+        <w:t>  </w:t>
+      </w:r>
+      <w:r>
+        <w:rPr>
+          <w:rFonts w:ascii="Times New Roman" w:eastAsia="Times New Roman" w:hAnsi="Times New Roman" w:cs="Times New Roman"/>
+          <w:color w:val="000000"/>
+          <w:sz w:val="24"/>
+          <w:szCs w:val="24"/>
+          <w:lang w:eastAsia="en-TT"/>
+        </w:rPr>
+        <w:tab/>
+      </w:r>
+      <w:r>
+        <w:rPr>
+          <w:rFonts w:ascii="Times New Roman" w:eastAsia="Times New Roman" w:hAnsi="Times New Roman" w:cs="Times New Roman"/>
+          <w:color w:val="000000"/>
+          <w:sz w:val="24"/>
+          <w:szCs w:val="24"/>
+          <w:lang w:eastAsia="en-TT"/>
+        </w:rPr>
+        <w:t xml:space="preserve">Sanjay Dookhoo </w:t>
+      </w:r>
+      <w:r>
+        <w:rPr>
+          <w:rFonts w:ascii="Times New Roman" w:eastAsia="Times New Roman" w:hAnsi="Times New Roman" w:cs="Times New Roman"/>
+          <w:color w:val="000000"/>
+          <w:sz w:val="24"/>
+          <w:szCs w:val="24"/>
+          <w:lang w:eastAsia="en-TT"/>
+        </w:rPr>
+        <w:tab/>
+      </w:r>
+      <w:r>
+        <w:rPr>
+          <w:rFonts w:ascii="Times New Roman" w:eastAsia="Times New Roman" w:hAnsi="Times New Roman" w:cs="Times New Roman"/>
+          <w:color w:val="000000"/>
+          <w:sz w:val="24"/>
+          <w:szCs w:val="24"/>
+          <w:lang w:eastAsia="en-TT"/>
+        </w:rPr>
+        <w:t xml:space="preserve">814000842 </w:t>
+      </w:r>
+    </w:p>
+    <w:p>
+      <w:pPr>
+        <w:spacing w:after="0" w:line="360" w:lineRule="auto"/>
+        <w:jc w:val="both"/>
+        <w:rPr>
+          <w:rFonts w:ascii="Times New Roman" w:eastAsia="Times New Roman" w:hAnsi="Times New Roman" w:cs="Times New Roman"/>
+          <w:sz w:val="24"/>
+          <w:szCs w:val="24"/>
+          <w:lang w:eastAsia="en-TT"/>
+        </w:rPr>
+      </w:pPr>
+      <w:r>
+        <w:rPr>
+          <w:rFonts w:ascii="Times New Roman" w:eastAsia="Times New Roman" w:hAnsi="Times New Roman" w:cs="Times New Roman"/>
+          <w:color w:val="000000"/>
+          <w:sz w:val="24"/>
+          <w:szCs w:val="24"/>
+          <w:lang w:eastAsia="en-TT"/>
+        </w:rPr>
+        <w:tab/>
+      </w:r>
+      <w:r>
+        <w:rPr>
+          <w:rFonts w:ascii="Times New Roman" w:eastAsia="Times New Roman" w:hAnsi="Times New Roman" w:cs="Times New Roman"/>
+          <w:color w:val="000000"/>
+          <w:sz w:val="24"/>
+          <w:szCs w:val="24"/>
+          <w:lang w:eastAsia="en-TT"/>
+        </w:rPr>
+        <w:tab/>
+      </w:r>
+      <w:r>
+        <w:rPr>
+          <w:rFonts w:ascii="Times New Roman" w:eastAsia="Times New Roman" w:hAnsi="Times New Roman" w:cs="Times New Roman"/>
+          <w:color w:val="000000"/>
+          <w:sz w:val="24"/>
+          <w:szCs w:val="24"/>
+          <w:lang w:eastAsia="en-TT"/>
+        </w:rPr>
+        <w:t>   </w:t>
+      </w:r>
+      <w:r>
+        <w:rPr>
+          <w:rFonts w:ascii="Times New Roman" w:eastAsia="Times New Roman" w:hAnsi="Times New Roman" w:cs="Times New Roman"/>
+          <w:color w:val="000000"/>
+          <w:sz w:val="24"/>
+          <w:szCs w:val="24"/>
+          <w:lang w:eastAsia="en-TT"/>
+        </w:rPr>
+        <w:tab/>
+      </w:r>
+      <w:r>
+        <w:rPr>
+          <w:rFonts w:ascii="Times New Roman" w:eastAsia="Times New Roman" w:hAnsi="Times New Roman" w:cs="Times New Roman"/>
+          <w:color w:val="000000"/>
+          <w:sz w:val="24"/>
+          <w:szCs w:val="24"/>
+          <w:lang w:eastAsia="en-TT"/>
+        </w:rPr>
+        <w:t>Shanea Lewis</w:t>
+      </w:r>
+      <w:r>
+        <w:rPr>
+          <w:rFonts w:ascii="Times New Roman" w:eastAsia="Times New Roman" w:hAnsi="Times New Roman" w:cs="Times New Roman"/>
+          <w:color w:val="000000"/>
+          <w:sz w:val="24"/>
+          <w:szCs w:val="24"/>
+          <w:lang w:eastAsia="en-TT"/>
+        </w:rPr>
+        <w:tab/>
+      </w:r>
+      <w:r>
+        <w:rPr>
+          <w:rFonts w:ascii="Times New Roman" w:eastAsia="Times New Roman" w:hAnsi="Times New Roman" w:cs="Times New Roman"/>
+          <w:color w:val="000000"/>
+          <w:sz w:val="24"/>
+          <w:szCs w:val="24"/>
+          <w:lang w:eastAsia="en-TT"/>
+        </w:rPr>
+        <w:tab/>
+      </w:r>
+      <w:r>
+        <w:rPr>
+          <w:rFonts w:ascii="Times New Roman" w:eastAsia="Times New Roman" w:hAnsi="Times New Roman" w:cs="Times New Roman"/>
+          <w:color w:val="000000"/>
+          <w:sz w:val="24"/>
+          <w:szCs w:val="24"/>
+          <w:lang w:eastAsia="en-TT"/>
+        </w:rPr>
+        <w:t>809000437</w:t>
+      </w:r>
+    </w:p>
+    <w:p>
+      <w:pPr>
+        <w:spacing w:line="360" w:lineRule="auto"/>
+        <w:jc w:val="both"/>
+        <w:rPr>
+          <w:rFonts w:ascii="Times New Roman" w:eastAsia="Times New Roman" w:hAnsi="Times New Roman" w:cs="Times New Roman"/>
+          <w:color w:val="000000"/>
+          <w:sz w:val="24"/>
+          <w:szCs w:val="24"/>
+          <w:lang w:eastAsia="en-TT"/>
+        </w:rPr>
+      </w:pPr>
+      <w:r>
+        <w:rPr>
+          <w:rFonts w:ascii="Times New Roman" w:eastAsia="Times New Roman" w:hAnsi="Times New Roman" w:cs="Times New Roman"/>
+          <w:color w:val="000000"/>
+          <w:sz w:val="24"/>
+          <w:szCs w:val="24"/>
+          <w:lang w:eastAsia="en-TT"/>
+        </w:rPr>
+        <w:br w:type="page"/>
+      </w:r>
+    </w:p>
+    <w:p>
+      <w:pPr>
+        <w:spacing w:line="360" w:lineRule="auto"/>
+        <w:jc w:val="both"/>
+        <w:rPr>
+          <w:rFonts w:ascii="Times New Roman" w:eastAsia="Times New Roman" w:hAnsi="Times New Roman" w:cs="Times New Roman"/>
+          <w:color w:val="000000"/>
+          <w:sz w:val="24"/>
+          <w:szCs w:val="24"/>
+          <w:lang w:eastAsia="en-TT"/>
+        </w:rPr>
+      </w:pPr>
+      <w:r>
+        <w:rPr>
+          <w:rFonts w:ascii="Times New Roman" w:eastAsia="Times New Roman" w:hAnsi="Times New Roman" w:cs="Times New Roman"/>
+          <w:color w:val="000000"/>
+          <w:sz w:val="24"/>
+          <w:szCs w:val="24"/>
+          <w:lang w:eastAsia="en-TT"/>
+        </w:rPr>
+        <w:lastRenderedPageBreak/>
+        <w:t>Methodology</w:t>
+      </w:r>
+    </w:p>
+    <w:p>
+      <w:pPr>
+        <w:pStyle w:val="Heading1"/>
+        <w:rPr>
+          <w:rFonts w:eastAsia="Times New Roman"/>
+          <w:lang w:eastAsia="en-TT"/>
+        </w:rPr>
+      </w:pPr>
+      <w:r>
+        <w:rPr>
+          <w:rFonts w:eastAsia="Times New Roman"/>
+          <w:lang w:eastAsia="en-TT"/>
+        </w:rPr>
+        <w:t xml:space="preserve">Introduction </w:t>
+      </w:r>
+    </w:p>
+    <w:p>
+      <w:pPr>
+        <w:spacing w:line="360" w:lineRule="auto"/>
+        <w:jc w:val="both"/>
+        <w:rPr>
+          <w:rFonts w:ascii="Times New Roman" w:eastAsia="Times New Roman" w:hAnsi="Times New Roman" w:cs="Times New Roman"/>
+          <w:color w:val="000000"/>
+          <w:sz w:val="24"/>
+          <w:szCs w:val="24"/>
+          <w:lang w:eastAsia="en-TT"/>
+        </w:rPr>
+      </w:pPr>
+      <w:r>
+        <w:rPr>
+          <w:rFonts w:ascii="Times New Roman" w:eastAsia="Times New Roman" w:hAnsi="Times New Roman" w:cs="Times New Roman"/>
+          <w:color w:val="000000"/>
+          <w:sz w:val="24"/>
+          <w:szCs w:val="24"/>
+          <w:lang w:eastAsia="en-TT"/>
+        </w:rPr>
+        <w:t>On entering any grocery store one is sure to see at least one line. At peak operating hours, one is guaranteed to observe a line at each available cashier. At Massy Stores, St. Augustine six (6) cashiers were observed, five (5) regular cashiers and the express lane.</w:t>
+      </w:r>
+    </w:p>
+    <w:p>
+      <w:pPr>
+        <w:pStyle w:val="Heading1"/>
+        <w:rPr>
+          <w:rFonts w:eastAsia="Times New Roman"/>
+          <w:lang w:eastAsia="en-TT"/>
+        </w:rPr>
+      </w:pPr>
+      <w:r>
+        <w:rPr>
+          <w:rFonts w:eastAsia="Times New Roman"/>
+          <w:lang w:eastAsia="en-TT"/>
+        </w:rPr>
+        <w:t>Objective</w:t>
+      </w:r>
+    </w:p>
+    <w:p>
+      <w:pPr>
+        <w:spacing w:after="0" w:line="360" w:lineRule="auto"/>
+        <w:jc w:val="both"/>
+        <w:rPr>
+          <w:rFonts w:ascii="Times New Roman" w:eastAsia="Times New Roman" w:hAnsi="Times New Roman" w:cs="Times New Roman"/>
+          <w:sz w:val="24"/>
+          <w:szCs w:val="24"/>
+          <w:lang w:eastAsia="en-TT"/>
+        </w:rPr>
+      </w:pPr>
+      <w:r>
+        <w:rPr>
+          <w:rFonts w:ascii="Times New Roman" w:eastAsia="Times New Roman" w:hAnsi="Times New Roman" w:cs="Times New Roman"/>
+          <w:color w:val="000000"/>
+          <w:sz w:val="24"/>
+          <w:szCs w:val="24"/>
+          <w:lang w:eastAsia="en-TT"/>
+        </w:rPr>
+        <w:t>The following</w:t>
+      </w:r>
+      <w:r>
+        <w:rPr>
+          <w:rFonts w:ascii="Times New Roman" w:eastAsia="Times New Roman" w:hAnsi="Times New Roman" w:cs="Times New Roman"/>
+          <w:color w:val="000000"/>
+          <w:sz w:val="24"/>
+          <w:szCs w:val="24"/>
+          <w:lang w:eastAsia="en-TT"/>
+        </w:rPr>
+        <w:t xml:space="preserve"> data</w:t>
+      </w:r>
       <w:r>
         <w:rPr>
           <w:rFonts w:ascii="Times New Roman" w:eastAsia="Times New Roman" w:hAnsi="Times New Roman" w:cs="Times New Roman"/>
@@ -350,296 +688,17 @@
           <w:szCs w:val="24"/>
           <w:lang w:eastAsia="en-TT"/>
         </w:rPr>
-        <w:tab/>
-      </w:r>
-      <w:r>
-        <w:rPr>
-          <w:rFonts w:ascii="Times New Roman" w:eastAsia="Times New Roman" w:hAnsi="Times New Roman" w:cs="Times New Roman"/>
-          <w:color w:val="000000"/>
-          <w:sz w:val="24"/>
-          <w:szCs w:val="24"/>
-          <w:lang w:eastAsia="en-TT"/>
-        </w:rPr>
-        <w:t>814001729</w:t>
-      </w:r>
-    </w:p>
-    <w:p>
-      <w:pPr>
-        <w:spacing w:after="0" w:line="360" w:lineRule="auto"/>
-        <w:jc w:val="both"/>
-        <w:rPr>
-          <w:rFonts w:ascii="Times New Roman" w:eastAsia="Times New Roman" w:hAnsi="Times New Roman" w:cs="Times New Roman"/>
-          <w:sz w:val="24"/>
-          <w:szCs w:val="24"/>
-          <w:lang w:eastAsia="en-TT"/>
-        </w:rPr>
-      </w:pPr>
-      <w:r>
-        <w:rPr>
-          <w:rFonts w:ascii="Times New Roman" w:eastAsia="Times New Roman" w:hAnsi="Times New Roman" w:cs="Times New Roman"/>
-          <w:color w:val="000000"/>
-          <w:sz w:val="24"/>
-          <w:szCs w:val="24"/>
-          <w:lang w:eastAsia="en-TT"/>
-        </w:rPr>
-        <w:tab/>
-      </w:r>
-      <w:r>
-        <w:rPr>
-          <w:rFonts w:ascii="Times New Roman" w:eastAsia="Times New Roman" w:hAnsi="Times New Roman" w:cs="Times New Roman"/>
-          <w:color w:val="000000"/>
-          <w:sz w:val="24"/>
-          <w:szCs w:val="24"/>
-          <w:lang w:eastAsia="en-TT"/>
-        </w:rPr>
-        <w:tab/>
-      </w:r>
-      <w:r>
-        <w:rPr>
-          <w:rFonts w:ascii="Times New Roman" w:eastAsia="Times New Roman" w:hAnsi="Times New Roman" w:cs="Times New Roman"/>
-          <w:color w:val="000000"/>
-          <w:sz w:val="24"/>
-          <w:szCs w:val="24"/>
-          <w:lang w:eastAsia="en-TT"/>
-        </w:rPr>
-        <w:t>  </w:t>
-      </w:r>
-      <w:r>
-        <w:rPr>
-          <w:rFonts w:ascii="Times New Roman" w:eastAsia="Times New Roman" w:hAnsi="Times New Roman" w:cs="Times New Roman"/>
-          <w:color w:val="000000"/>
-          <w:sz w:val="24"/>
-          <w:szCs w:val="24"/>
-          <w:lang w:eastAsia="en-TT"/>
-        </w:rPr>
-        <w:tab/>
-      </w:r>
-      <w:r>
-        <w:rPr>
-          <w:rFonts w:ascii="Times New Roman" w:eastAsia="Times New Roman" w:hAnsi="Times New Roman" w:cs="Times New Roman"/>
-          <w:color w:val="000000"/>
-          <w:sz w:val="24"/>
-          <w:szCs w:val="24"/>
-          <w:lang w:eastAsia="en-TT"/>
-        </w:rPr>
-        <w:t xml:space="preserve">Sanjay </w:t>
-      </w:r>
-      <w:proofErr w:type="spellStart"/>
-      <w:r>
-        <w:rPr>
-          <w:rFonts w:ascii="Times New Roman" w:eastAsia="Times New Roman" w:hAnsi="Times New Roman" w:cs="Times New Roman"/>
-          <w:color w:val="000000"/>
-          <w:sz w:val="24"/>
-          <w:szCs w:val="24"/>
-          <w:lang w:eastAsia="en-TT"/>
-        </w:rPr>
-        <w:t>Dookhoo</w:t>
-      </w:r>
-      <w:proofErr w:type="spellEnd"/>
-      <w:r>
-        <w:rPr>
-          <w:rFonts w:ascii="Times New Roman" w:eastAsia="Times New Roman" w:hAnsi="Times New Roman" w:cs="Times New Roman"/>
-          <w:color w:val="000000"/>
-          <w:sz w:val="24"/>
-          <w:szCs w:val="24"/>
-          <w:lang w:eastAsia="en-TT"/>
-        </w:rPr>
-        <w:t xml:space="preserve"> </w:t>
-      </w:r>
-      <w:r>
-        <w:rPr>
-          <w:rFonts w:ascii="Times New Roman" w:eastAsia="Times New Roman" w:hAnsi="Times New Roman" w:cs="Times New Roman"/>
-          <w:color w:val="000000"/>
-          <w:sz w:val="24"/>
-          <w:szCs w:val="24"/>
-          <w:lang w:eastAsia="en-TT"/>
-        </w:rPr>
-        <w:tab/>
-      </w:r>
-      <w:r>
-        <w:rPr>
-          <w:rFonts w:ascii="Times New Roman" w:eastAsia="Times New Roman" w:hAnsi="Times New Roman" w:cs="Times New Roman"/>
-          <w:color w:val="000000"/>
-          <w:sz w:val="24"/>
-          <w:szCs w:val="24"/>
-          <w:lang w:eastAsia="en-TT"/>
-        </w:rPr>
-        <w:t xml:space="preserve">814000842 </w:t>
-      </w:r>
-    </w:p>
-    <w:p>
-      <w:pPr>
-        <w:spacing w:after="0" w:line="360" w:lineRule="auto"/>
-        <w:jc w:val="both"/>
-        <w:rPr>
-          <w:rFonts w:ascii="Times New Roman" w:eastAsia="Times New Roman" w:hAnsi="Times New Roman" w:cs="Times New Roman"/>
-          <w:sz w:val="24"/>
-          <w:szCs w:val="24"/>
-          <w:lang w:eastAsia="en-TT"/>
-        </w:rPr>
-      </w:pPr>
-      <w:r>
-        <w:rPr>
-          <w:rFonts w:ascii="Times New Roman" w:eastAsia="Times New Roman" w:hAnsi="Times New Roman" w:cs="Times New Roman"/>
-          <w:color w:val="000000"/>
-          <w:sz w:val="24"/>
-          <w:szCs w:val="24"/>
-          <w:lang w:eastAsia="en-TT"/>
-        </w:rPr>
-        <w:tab/>
-      </w:r>
-      <w:r>
-        <w:rPr>
-          <w:rFonts w:ascii="Times New Roman" w:eastAsia="Times New Roman" w:hAnsi="Times New Roman" w:cs="Times New Roman"/>
-          <w:color w:val="000000"/>
-          <w:sz w:val="24"/>
-          <w:szCs w:val="24"/>
-          <w:lang w:eastAsia="en-TT"/>
-        </w:rPr>
-        <w:tab/>
-      </w:r>
-      <w:r>
-        <w:rPr>
-          <w:rFonts w:ascii="Times New Roman" w:eastAsia="Times New Roman" w:hAnsi="Times New Roman" w:cs="Times New Roman"/>
-          <w:color w:val="000000"/>
-          <w:sz w:val="24"/>
-          <w:szCs w:val="24"/>
-          <w:lang w:eastAsia="en-TT"/>
-        </w:rPr>
-        <w:t>   </w:t>
-      </w:r>
-      <w:r>
-        <w:rPr>
-          <w:rFonts w:ascii="Times New Roman" w:eastAsia="Times New Roman" w:hAnsi="Times New Roman" w:cs="Times New Roman"/>
-          <w:color w:val="000000"/>
-          <w:sz w:val="24"/>
-          <w:szCs w:val="24"/>
-          <w:lang w:eastAsia="en-TT"/>
-        </w:rPr>
-        <w:tab/>
-      </w:r>
-      <w:r>
-        <w:rPr>
-          <w:rFonts w:ascii="Times New Roman" w:eastAsia="Times New Roman" w:hAnsi="Times New Roman" w:cs="Times New Roman"/>
-          <w:color w:val="000000"/>
-          <w:sz w:val="24"/>
-          <w:szCs w:val="24"/>
-          <w:lang w:eastAsia="en-TT"/>
-        </w:rPr>
-        <w:t>Shanea Lewis</w:t>
-      </w:r>
-      <w:r>
-        <w:rPr>
-          <w:rFonts w:ascii="Times New Roman" w:eastAsia="Times New Roman" w:hAnsi="Times New Roman" w:cs="Times New Roman"/>
-          <w:color w:val="000000"/>
-          <w:sz w:val="24"/>
-          <w:szCs w:val="24"/>
-          <w:lang w:eastAsia="en-TT"/>
-        </w:rPr>
-        <w:tab/>
-      </w:r>
-      <w:r>
-        <w:rPr>
-          <w:rFonts w:ascii="Times New Roman" w:eastAsia="Times New Roman" w:hAnsi="Times New Roman" w:cs="Times New Roman"/>
-          <w:color w:val="000000"/>
-          <w:sz w:val="24"/>
-          <w:szCs w:val="24"/>
-          <w:lang w:eastAsia="en-TT"/>
-        </w:rPr>
-        <w:tab/>
-      </w:r>
-      <w:r>
-        <w:rPr>
-          <w:rFonts w:ascii="Times New Roman" w:eastAsia="Times New Roman" w:hAnsi="Times New Roman" w:cs="Times New Roman"/>
-          <w:color w:val="000000"/>
-          <w:sz w:val="24"/>
-          <w:szCs w:val="24"/>
-          <w:lang w:eastAsia="en-TT"/>
-        </w:rPr>
-        <w:t>809000437</w:t>
-      </w:r>
-    </w:p>
-    <w:p>
-      <w:pPr>
-        <w:spacing w:line="360" w:lineRule="auto"/>
-        <w:jc w:val="both"/>
-        <w:rPr>
-          <w:rFonts w:ascii="Times New Roman" w:eastAsia="Times New Roman" w:hAnsi="Times New Roman" w:cs="Times New Roman"/>
-          <w:color w:val="000000"/>
-          <w:sz w:val="24"/>
-          <w:szCs w:val="24"/>
-          <w:lang w:eastAsia="en-TT"/>
-        </w:rPr>
-      </w:pPr>
-    </w:p>
-    <w:p>
-      <w:pPr>
-        <w:spacing w:line="360" w:lineRule="auto"/>
-        <w:jc w:val="both"/>
-        <w:rPr>
-          <w:rFonts w:ascii="Times New Roman" w:eastAsia="Times New Roman" w:hAnsi="Times New Roman" w:cs="Times New Roman"/>
-          <w:color w:val="000000"/>
-          <w:sz w:val="24"/>
-          <w:szCs w:val="24"/>
-          <w:lang w:eastAsia="en-TT"/>
-        </w:rPr>
-      </w:pPr>
-      <w:r>
-        <w:rPr>
-          <w:rFonts w:ascii="Times New Roman" w:eastAsia="Times New Roman" w:hAnsi="Times New Roman" w:cs="Times New Roman"/>
-          <w:color w:val="000000"/>
-          <w:sz w:val="24"/>
-          <w:szCs w:val="24"/>
-          <w:lang w:eastAsia="en-TT"/>
-        </w:rPr>
-        <w:lastRenderedPageBreak/>
-        <w:br w:type="page"/>
-      </w:r>
-    </w:p>
-    <w:p>
-      <w:pPr>
-        <w:spacing w:line="360" w:lineRule="auto"/>
-        <w:jc w:val="both"/>
-        <w:rPr>
-          <w:rFonts w:ascii="Times New Roman" w:eastAsia="Times New Roman" w:hAnsi="Times New Roman" w:cs="Times New Roman"/>
-          <w:color w:val="000000"/>
-          <w:sz w:val="24"/>
-          <w:szCs w:val="24"/>
-          <w:lang w:eastAsia="en-TT"/>
-        </w:rPr>
-      </w:pPr>
-      <w:r>
-        <w:rPr>
-          <w:rFonts w:ascii="Times New Roman" w:eastAsia="Times New Roman" w:hAnsi="Times New Roman" w:cs="Times New Roman"/>
-          <w:color w:val="000000"/>
-          <w:sz w:val="24"/>
-          <w:szCs w:val="24"/>
-          <w:lang w:eastAsia="en-TT"/>
-        </w:rPr>
-        <w:lastRenderedPageBreak/>
-        <w:t>On entering any grocery store one is sure to see at least one line. At peak operating hours, one is guaranteed to observe a line at each available cashier. At Massy Stores, St. Augustine six (6) cashiers were observed, five (5) regular cashiers and the express lane.</w:t>
-      </w:r>
-    </w:p>
-    <w:p>
-      <w:pPr>
-        <w:spacing w:after="0" w:line="360" w:lineRule="auto"/>
-        <w:jc w:val="both"/>
-        <w:rPr>
-          <w:rFonts w:ascii="Times New Roman" w:eastAsia="Times New Roman" w:hAnsi="Times New Roman" w:cs="Times New Roman"/>
-          <w:sz w:val="24"/>
-          <w:szCs w:val="24"/>
-          <w:lang w:eastAsia="en-TT"/>
-        </w:rPr>
-      </w:pPr>
-      <w:r>
-        <w:rPr>
-          <w:rFonts w:ascii="Times New Roman" w:eastAsia="Times New Roman" w:hAnsi="Times New Roman" w:cs="Times New Roman"/>
-          <w:color w:val="000000"/>
-          <w:sz w:val="24"/>
-          <w:szCs w:val="24"/>
-          <w:lang w:eastAsia="en-TT"/>
-        </w:rPr>
-        <w:t>The following were recorded for each customer in each line at the grocery store:</w:t>
+        <w:t>was</w:t>
+      </w:r>
+      <w:r>
+        <w:rPr>
+          <w:rFonts w:ascii="Times New Roman" w:eastAsia="Times New Roman" w:hAnsi="Times New Roman" w:cs="Times New Roman"/>
+          <w:color w:val="000000"/>
+          <w:sz w:val="24"/>
+          <w:szCs w:val="24"/>
+          <w:lang w:eastAsia="en-TT"/>
+        </w:rPr>
+        <w:t xml:space="preserve"> recorded for each customer in each line at the grocery store:</w:t>
       </w:r>
     </w:p>
     <w:p>
@@ -852,55 +911,161 @@
         <w:jc w:val="both"/>
         <w:rPr>
           <w:rFonts w:ascii="Times New Roman" w:eastAsia="Times New Roman" w:hAnsi="Times New Roman" w:cs="Times New Roman"/>
-          <w:sz w:val="24"/>
-          <w:szCs w:val="24"/>
-          <w:lang w:eastAsia="en-TT"/>
-        </w:rPr>
-      </w:pPr>
-      <w:r>
-        <w:rPr>
-          <w:rFonts w:ascii="Times New Roman" w:eastAsia="Times New Roman" w:hAnsi="Times New Roman" w:cs="Times New Roman"/>
-          <w:color w:val="000000"/>
-          <w:sz w:val="24"/>
-          <w:szCs w:val="24"/>
-          <w:lang w:eastAsia="en-TT"/>
-        </w:rPr>
-        <w:t>Once a customer has finished browsing and acquired the items they wish to purchase they join a line. The time taken for customers to join the line varies with each pair of customers. However, using the arrival time of consecutive customers it is observed that a customer arrives, on average, every 1.08 minutes. This is the interarrival rate. The arrival rate, lambda , is  , 1 customer per minute.  </w:t>
-      </w:r>
-    </w:p>
-    <w:p>
-      <w:pPr>
-        <w:spacing w:after="0" w:line="360" w:lineRule="auto"/>
-        <w:jc w:val="both"/>
-        <w:rPr>
-          <w:rFonts w:ascii="Times New Roman" w:eastAsia="Times New Roman" w:hAnsi="Times New Roman" w:cs="Times New Roman"/>
-          <w:color w:val="000000"/>
-          <w:sz w:val="24"/>
-          <w:szCs w:val="24"/>
-          <w:lang w:eastAsia="en-TT"/>
-        </w:rPr>
-      </w:pPr>
-    </w:p>
-    <w:p>
-      <w:pPr>
-        <w:spacing w:after="0" w:line="360" w:lineRule="auto"/>
-        <w:jc w:val="both"/>
-        <w:rPr>
-          <w:rFonts w:ascii="Times New Roman" w:eastAsia="Times New Roman" w:hAnsi="Times New Roman" w:cs="Times New Roman"/>
-          <w:sz w:val="24"/>
-          <w:szCs w:val="24"/>
-          <w:lang w:eastAsia="en-TT"/>
-        </w:rPr>
-      </w:pPr>
-      <w:r>
-        <w:rPr>
-          <w:rFonts w:ascii="Times New Roman" w:eastAsia="Times New Roman" w:hAnsi="Times New Roman" w:cs="Times New Roman"/>
-          <w:color w:val="000000"/>
-          <w:sz w:val="24"/>
-          <w:szCs w:val="24"/>
-          <w:lang w:eastAsia="en-TT"/>
-        </w:rPr>
-        <w:t>Given the data captured for each customer a customer class was created, allowing the devised simulation to access the individual characteristics of each customer.</w:t>
+          <w:color w:val="000000"/>
+          <w:sz w:val="24"/>
+          <w:szCs w:val="24"/>
+          <w:lang w:eastAsia="en-TT"/>
+        </w:rPr>
+      </w:pPr>
+      <w:r>
+        <w:rPr>
+          <w:rFonts w:ascii="Times New Roman" w:eastAsia="Times New Roman" w:hAnsi="Times New Roman" w:cs="Times New Roman"/>
+          <w:color w:val="000000"/>
+          <w:sz w:val="24"/>
+          <w:szCs w:val="24"/>
+          <w:lang w:eastAsia="en-TT"/>
+        </w:rPr>
+        <w:t xml:space="preserve">Once a customer has finished browsing and acquired the items they wish to purchase </w:t>
+      </w:r>
+      <w:r>
+        <w:rPr>
+          <w:rFonts w:ascii="Times New Roman" w:eastAsia="Times New Roman" w:hAnsi="Times New Roman" w:cs="Times New Roman"/>
+          <w:color w:val="FF0000"/>
+          <w:sz w:val="24"/>
+          <w:szCs w:val="24"/>
+          <w:lang w:eastAsia="en-TT"/>
+        </w:rPr>
+        <w:t>they join a line</w:t>
+      </w:r>
+      <w:r>
+        <w:rPr>
+          <w:rFonts w:ascii="Times New Roman" w:eastAsia="Times New Roman" w:hAnsi="Times New Roman" w:cs="Times New Roman"/>
+          <w:color w:val="000000"/>
+          <w:sz w:val="24"/>
+          <w:szCs w:val="24"/>
+          <w:lang w:eastAsia="en-TT"/>
+        </w:rPr>
+        <w:t>. The time taken for customers to join the line varies with each pair of customers. However, using the arrival time of consecutive customers it is observed that a customer arrives, on average, every 1.08 minutes. This is the interarrival rate. The arrival rate, lambda , is  , 1 customer per minute.  </w:t>
+      </w:r>
+    </w:p>
+    <w:p>
+      <w:pPr>
+        <w:spacing w:after="0" w:line="360" w:lineRule="auto"/>
+        <w:jc w:val="both"/>
+        <w:rPr>
+          <w:rFonts w:ascii="Times New Roman" w:eastAsia="Times New Roman" w:hAnsi="Times New Roman" w:cs="Times New Roman"/>
+          <w:color w:val="000000"/>
+          <w:sz w:val="24"/>
+          <w:szCs w:val="24"/>
+          <w:lang w:eastAsia="en-TT"/>
+        </w:rPr>
+      </w:pPr>
+      <w:r>
+        <w:rPr>
+          <w:rFonts w:ascii="Times New Roman" w:eastAsia="Times New Roman" w:hAnsi="Times New Roman" w:cs="Times New Roman"/>
+          <w:color w:val="000000"/>
+          <w:sz w:val="24"/>
+          <w:szCs w:val="24"/>
+          <w:lang w:eastAsia="en-TT"/>
+        </w:rPr>
+        <w:t xml:space="preserve">From this data, a comparison is then made to a simulation generated using Python. This simulation varies the amount of servers that is available to accommodate the customers of the grocery. </w:t>
+      </w:r>
+    </w:p>
+    <w:p>
+      <w:pPr>
+        <w:spacing w:after="0" w:line="360" w:lineRule="auto"/>
+        <w:jc w:val="both"/>
+        <w:rPr>
+          <w:rFonts w:ascii="Times New Roman" w:eastAsia="Times New Roman" w:hAnsi="Times New Roman" w:cs="Times New Roman"/>
+          <w:sz w:val="24"/>
+          <w:szCs w:val="24"/>
+          <w:lang w:eastAsia="en-TT"/>
+        </w:rPr>
+      </w:pPr>
+      <w:r>
+        <w:rPr>
+          <w:rFonts w:ascii="Times New Roman" w:eastAsia="Times New Roman" w:hAnsi="Times New Roman" w:cs="Times New Roman"/>
+          <w:color w:val="000000"/>
+          <w:sz w:val="24"/>
+          <w:szCs w:val="24"/>
+          <w:lang w:eastAsia="en-TT"/>
+        </w:rPr>
+        <w:t xml:space="preserve">The goal of this project, is to identify the ideal amount of express lanes and general lanes for the grocery, </w:t>
+      </w:r>
+      <w:r>
+        <w:rPr>
+          <w:rFonts w:ascii="Times New Roman" w:eastAsia="Times New Roman" w:hAnsi="Times New Roman" w:cs="Times New Roman"/>
+          <w:color w:val="000000"/>
+          <w:sz w:val="24"/>
+          <w:szCs w:val="24"/>
+          <w:lang w:eastAsia="en-TT"/>
+        </w:rPr>
+        <w:t>Massy Stores</w:t>
+      </w:r>
+      <w:r>
+        <w:rPr>
+          <w:rFonts w:ascii="Times New Roman" w:eastAsia="Times New Roman" w:hAnsi="Times New Roman" w:cs="Times New Roman"/>
+          <w:color w:val="000000"/>
+          <w:sz w:val="24"/>
+          <w:szCs w:val="24"/>
+          <w:lang w:eastAsia="en-TT"/>
+        </w:rPr>
+        <w:t xml:space="preserve">. </w:t>
+      </w:r>
+    </w:p>
+    <w:p>
+      <w:pPr>
+        <w:spacing w:after="0" w:line="360" w:lineRule="auto"/>
+        <w:jc w:val="both"/>
+        <w:rPr>
+          <w:rFonts w:ascii="Times New Roman" w:eastAsia="Times New Roman" w:hAnsi="Times New Roman" w:cs="Times New Roman"/>
+          <w:color w:val="000000"/>
+          <w:sz w:val="24"/>
+          <w:szCs w:val="24"/>
+          <w:lang w:eastAsia="en-TT"/>
+        </w:rPr>
+      </w:pPr>
+    </w:p>
+    <w:p>
+      <w:pPr>
+        <w:spacing w:after="0" w:line="360" w:lineRule="auto"/>
+        <w:jc w:val="both"/>
+        <w:rPr>
+          <w:rFonts w:ascii="Times New Roman" w:eastAsia="Times New Roman" w:hAnsi="Times New Roman" w:cs="Times New Roman"/>
+          <w:sz w:val="24"/>
+          <w:szCs w:val="24"/>
+          <w:lang w:eastAsia="en-TT"/>
+        </w:rPr>
+      </w:pPr>
+      <w:r>
+        <w:rPr>
+          <w:rFonts w:ascii="Times New Roman" w:eastAsia="Times New Roman" w:hAnsi="Times New Roman" w:cs="Times New Roman"/>
+          <w:color w:val="000000"/>
+          <w:sz w:val="24"/>
+          <w:szCs w:val="24"/>
+          <w:lang w:eastAsia="en-TT"/>
+        </w:rPr>
+        <w:t>Given the data captured for each customer</w:t>
+      </w:r>
+      <w:r>
+        <w:rPr>
+          <w:rFonts w:ascii="Times New Roman" w:eastAsia="Times New Roman" w:hAnsi="Times New Roman" w:cs="Times New Roman"/>
+          <w:color w:val="000000"/>
+          <w:sz w:val="24"/>
+          <w:szCs w:val="24"/>
+          <w:lang w:eastAsia="en-TT"/>
+        </w:rPr>
+        <w:t>,</w:t>
+      </w:r>
+      <w:r>
+        <w:rPr>
+          <w:rFonts w:ascii="Times New Roman" w:eastAsia="Times New Roman" w:hAnsi="Times New Roman" w:cs="Times New Roman"/>
+          <w:color w:val="000000"/>
+          <w:sz w:val="24"/>
+          <w:szCs w:val="24"/>
+          <w:lang w:eastAsia="en-TT"/>
+        </w:rPr>
+        <w:t xml:space="preserve"> a customer class was created, allowing the devised simulation to access the individual characteristics of each customer.</w:t>
       </w:r>
     </w:p>
     <w:p>
@@ -946,51 +1111,8 @@
           <w:szCs w:val="24"/>
           <w:lang w:eastAsia="en-TT"/>
         </w:rPr>
-        <w:t>def __</w:t>
-      </w:r>
-      <w:proofErr w:type="spellStart"/>
-      <w:r>
-        <w:rPr>
-          <w:rFonts w:ascii="Times New Roman" w:eastAsia="Times New Roman" w:hAnsi="Times New Roman" w:cs="Times New Roman"/>
-          <w:color w:val="000000"/>
-          <w:sz w:val="24"/>
-          <w:szCs w:val="24"/>
-          <w:lang w:eastAsia="en-TT"/>
-        </w:rPr>
-        <w:t>init</w:t>
-      </w:r>
-      <w:proofErr w:type="spellEnd"/>
-      <w:r>
-        <w:rPr>
-          <w:rFonts w:ascii="Times New Roman" w:eastAsia="Times New Roman" w:hAnsi="Times New Roman" w:cs="Times New Roman"/>
-          <w:color w:val="000000"/>
-          <w:sz w:val="24"/>
-          <w:szCs w:val="24"/>
-          <w:lang w:eastAsia="en-TT"/>
-        </w:rPr>
-        <w:t>__(</w:t>
-      </w:r>
-      <w:proofErr w:type="spellStart"/>
-      <w:r>
-        <w:rPr>
-          <w:rFonts w:ascii="Times New Roman" w:eastAsia="Times New Roman" w:hAnsi="Times New Roman" w:cs="Times New Roman"/>
-          <w:color w:val="000000"/>
-          <w:sz w:val="24"/>
-          <w:szCs w:val="24"/>
-          <w:lang w:eastAsia="en-TT"/>
-        </w:rPr>
-        <w:t>self,arrival_time,service_start_time,service_time</w:t>
-      </w:r>
-      <w:proofErr w:type="spellEnd"/>
-      <w:r>
-        <w:rPr>
-          <w:rFonts w:ascii="Times New Roman" w:eastAsia="Times New Roman" w:hAnsi="Times New Roman" w:cs="Times New Roman"/>
-          <w:color w:val="000000"/>
-          <w:sz w:val="24"/>
-          <w:szCs w:val="24"/>
-          <w:lang w:eastAsia="en-TT"/>
-        </w:rPr>
-        <w:t>):</w:t>
+        <w:lastRenderedPageBreak/>
+        <w:t>def __init__(self,arrival_time,service_start_time,service_time):</w:t>
       </w:r>
     </w:p>
     <w:p>
@@ -1045,40 +1167,16 @@
         </w:rPr>
         <w:tab/>
       </w:r>
-      <w:proofErr w:type="spellStart"/>
-      <w:r>
-        <w:rPr>
-          <w:rFonts w:ascii="Times New Roman" w:eastAsia="Times New Roman" w:hAnsi="Times New Roman" w:cs="Times New Roman"/>
-          <w:color w:val="000000"/>
-          <w:sz w:val="24"/>
-          <w:szCs w:val="24"/>
-          <w:lang w:eastAsia="en-TT"/>
-        </w:rPr>
-        <w:t>self.arrival_time</w:t>
-      </w:r>
-      <w:proofErr w:type="spellEnd"/>
-      <w:r>
-        <w:rPr>
-          <w:rFonts w:ascii="Times New Roman" w:eastAsia="Times New Roman" w:hAnsi="Times New Roman" w:cs="Times New Roman"/>
-          <w:color w:val="000000"/>
-          <w:sz w:val="24"/>
-          <w:szCs w:val="24"/>
-          <w:lang w:eastAsia="en-TT"/>
-        </w:rPr>
-        <w:t>=</w:t>
-      </w:r>
-      <w:proofErr w:type="spellStart"/>
-      <w:r>
-        <w:rPr>
-          <w:rFonts w:ascii="Times New Roman" w:eastAsia="Times New Roman" w:hAnsi="Times New Roman" w:cs="Times New Roman"/>
-          <w:color w:val="000000"/>
-          <w:sz w:val="24"/>
-          <w:szCs w:val="24"/>
-          <w:lang w:eastAsia="en-TT"/>
-        </w:rPr>
-        <w:t>arrival_time</w:t>
-      </w:r>
-      <w:proofErr w:type="spellEnd"/>
+      <w:r>
+        <w:rPr>
+          <w:rFonts w:ascii="Times New Roman" w:eastAsia="Times New Roman" w:hAnsi="Times New Roman" w:cs="Times New Roman"/>
+          <w:color w:val="000000"/>
+          <w:sz w:val="24"/>
+          <w:szCs w:val="24"/>
+          <w:lang w:eastAsia="en-TT"/>
+        </w:rPr>
+        <w:t>self.arrival_time=arrival_time</w:t>
+      </w:r>
     </w:p>
     <w:p>
       <w:pPr>
@@ -1132,40 +1230,16 @@
         </w:rPr>
         <w:tab/>
       </w:r>
-      <w:proofErr w:type="spellStart"/>
-      <w:r>
-        <w:rPr>
-          <w:rFonts w:ascii="Times New Roman" w:eastAsia="Times New Roman" w:hAnsi="Times New Roman" w:cs="Times New Roman"/>
-          <w:color w:val="000000"/>
-          <w:sz w:val="24"/>
-          <w:szCs w:val="24"/>
-          <w:lang w:eastAsia="en-TT"/>
-        </w:rPr>
-        <w:t>self.service_start_time</w:t>
-      </w:r>
-      <w:proofErr w:type="spellEnd"/>
-      <w:r>
-        <w:rPr>
-          <w:rFonts w:ascii="Times New Roman" w:eastAsia="Times New Roman" w:hAnsi="Times New Roman" w:cs="Times New Roman"/>
-          <w:color w:val="000000"/>
-          <w:sz w:val="24"/>
-          <w:szCs w:val="24"/>
-          <w:lang w:eastAsia="en-TT"/>
-        </w:rPr>
-        <w:t>=</w:t>
-      </w:r>
-      <w:proofErr w:type="spellStart"/>
-      <w:r>
-        <w:rPr>
-          <w:rFonts w:ascii="Times New Roman" w:eastAsia="Times New Roman" w:hAnsi="Times New Roman" w:cs="Times New Roman"/>
-          <w:color w:val="000000"/>
-          <w:sz w:val="24"/>
-          <w:szCs w:val="24"/>
-          <w:lang w:eastAsia="en-TT"/>
-        </w:rPr>
-        <w:t>service_start_time</w:t>
-      </w:r>
-      <w:proofErr w:type="spellEnd"/>
+      <w:r>
+        <w:rPr>
+          <w:rFonts w:ascii="Times New Roman" w:eastAsia="Times New Roman" w:hAnsi="Times New Roman" w:cs="Times New Roman"/>
+          <w:color w:val="000000"/>
+          <w:sz w:val="24"/>
+          <w:szCs w:val="24"/>
+          <w:lang w:eastAsia="en-TT"/>
+        </w:rPr>
+        <w:t>self.service_start_time=service_start_time</w:t>
+      </w:r>
     </w:p>
     <w:p>
       <w:pPr>
@@ -1219,40 +1293,16 @@
         </w:rPr>
         <w:tab/>
       </w:r>
-      <w:proofErr w:type="spellStart"/>
-      <w:r>
-        <w:rPr>
-          <w:rFonts w:ascii="Times New Roman" w:eastAsia="Times New Roman" w:hAnsi="Times New Roman" w:cs="Times New Roman"/>
-          <w:color w:val="000000"/>
-          <w:sz w:val="24"/>
-          <w:szCs w:val="24"/>
-          <w:lang w:eastAsia="en-TT"/>
-        </w:rPr>
-        <w:t>self.service_time</w:t>
-      </w:r>
-      <w:proofErr w:type="spellEnd"/>
-      <w:r>
-        <w:rPr>
-          <w:rFonts w:ascii="Times New Roman" w:eastAsia="Times New Roman" w:hAnsi="Times New Roman" w:cs="Times New Roman"/>
-          <w:color w:val="000000"/>
-          <w:sz w:val="24"/>
-          <w:szCs w:val="24"/>
-          <w:lang w:eastAsia="en-TT"/>
-        </w:rPr>
-        <w:t>=</w:t>
-      </w:r>
-      <w:proofErr w:type="spellStart"/>
-      <w:r>
-        <w:rPr>
-          <w:rFonts w:ascii="Times New Roman" w:eastAsia="Times New Roman" w:hAnsi="Times New Roman" w:cs="Times New Roman"/>
-          <w:color w:val="000000"/>
-          <w:sz w:val="24"/>
-          <w:szCs w:val="24"/>
-          <w:lang w:eastAsia="en-TT"/>
-        </w:rPr>
-        <w:t>service_time</w:t>
-      </w:r>
-      <w:proofErr w:type="spellEnd"/>
+      <w:r>
+        <w:rPr>
+          <w:rFonts w:ascii="Times New Roman" w:eastAsia="Times New Roman" w:hAnsi="Times New Roman" w:cs="Times New Roman"/>
+          <w:color w:val="000000"/>
+          <w:sz w:val="24"/>
+          <w:szCs w:val="24"/>
+          <w:lang w:eastAsia="en-TT"/>
+        </w:rPr>
+        <w:t>self.service_time=service_time</w:t>
+      </w:r>
     </w:p>
     <w:p>
       <w:pPr>
@@ -1306,40 +1356,16 @@
         </w:rPr>
         <w:tab/>
       </w:r>
-      <w:proofErr w:type="spellStart"/>
-      <w:r>
-        <w:rPr>
-          <w:rFonts w:ascii="Times New Roman" w:eastAsia="Times New Roman" w:hAnsi="Times New Roman" w:cs="Times New Roman"/>
-          <w:color w:val="000000"/>
-          <w:sz w:val="24"/>
-          <w:szCs w:val="24"/>
-          <w:lang w:eastAsia="en-TT"/>
-        </w:rPr>
-        <w:t>self.service_end_time</w:t>
-      </w:r>
-      <w:proofErr w:type="spellEnd"/>
-      <w:r>
-        <w:rPr>
-          <w:rFonts w:ascii="Times New Roman" w:eastAsia="Times New Roman" w:hAnsi="Times New Roman" w:cs="Times New Roman"/>
-          <w:color w:val="000000"/>
-          <w:sz w:val="24"/>
-          <w:szCs w:val="24"/>
-          <w:lang w:eastAsia="en-TT"/>
-        </w:rPr>
-        <w:t>=</w:t>
-      </w:r>
-      <w:proofErr w:type="spellStart"/>
-      <w:r>
-        <w:rPr>
-          <w:rFonts w:ascii="Times New Roman" w:eastAsia="Times New Roman" w:hAnsi="Times New Roman" w:cs="Times New Roman"/>
-          <w:color w:val="000000"/>
-          <w:sz w:val="24"/>
-          <w:szCs w:val="24"/>
-          <w:lang w:eastAsia="en-TT"/>
-        </w:rPr>
-        <w:t>self.service_start_time+self.service_time</w:t>
-      </w:r>
-      <w:proofErr w:type="spellEnd"/>
+      <w:r>
+        <w:rPr>
+          <w:rFonts w:ascii="Times New Roman" w:eastAsia="Times New Roman" w:hAnsi="Times New Roman" w:cs="Times New Roman"/>
+          <w:color w:val="000000"/>
+          <w:sz w:val="24"/>
+          <w:szCs w:val="24"/>
+          <w:lang w:eastAsia="en-TT"/>
+        </w:rPr>
+        <w:t>self.service_end_time=self.service_start_time+self.service_time</w:t>
+      </w:r>
     </w:p>
     <w:p>
       <w:pPr>
@@ -1393,84 +1419,37 @@
         </w:rPr>
         <w:tab/>
       </w:r>
-      <w:proofErr w:type="spellStart"/>
-      <w:r>
-        <w:rPr>
-          <w:rFonts w:ascii="Times New Roman" w:eastAsia="Times New Roman" w:hAnsi="Times New Roman" w:cs="Times New Roman"/>
-          <w:color w:val="000000"/>
-          <w:sz w:val="24"/>
-          <w:szCs w:val="24"/>
-          <w:lang w:eastAsia="en-TT"/>
-        </w:rPr>
-        <w:t>self.wait</w:t>
-      </w:r>
-      <w:proofErr w:type="spellEnd"/>
-      <w:r>
-        <w:rPr>
-          <w:rFonts w:ascii="Times New Roman" w:eastAsia="Times New Roman" w:hAnsi="Times New Roman" w:cs="Times New Roman"/>
-          <w:color w:val="000000"/>
-          <w:sz w:val="24"/>
-          <w:szCs w:val="24"/>
-          <w:lang w:eastAsia="en-TT"/>
-        </w:rPr>
-        <w:t>=</w:t>
-      </w:r>
-      <w:proofErr w:type="spellStart"/>
-      <w:r>
-        <w:rPr>
-          <w:rFonts w:ascii="Times New Roman" w:eastAsia="Times New Roman" w:hAnsi="Times New Roman" w:cs="Times New Roman"/>
-          <w:color w:val="000000"/>
-          <w:sz w:val="24"/>
-          <w:szCs w:val="24"/>
-          <w:lang w:eastAsia="en-TT"/>
-        </w:rPr>
-        <w:t>self.service_start_time-self.arrival_time</w:t>
-      </w:r>
-      <w:proofErr w:type="spellEnd"/>
-    </w:p>
-    <w:p>
-      <w:pPr>
-        <w:spacing w:after="0" w:line="360" w:lineRule="auto"/>
-        <w:jc w:val="both"/>
-        <w:rPr>
-          <w:rFonts w:ascii="Times New Roman" w:eastAsia="Times New Roman" w:hAnsi="Times New Roman" w:cs="Times New Roman"/>
-          <w:sz w:val="24"/>
-          <w:szCs w:val="24"/>
-          <w:lang w:eastAsia="en-TT"/>
-        </w:rPr>
-      </w:pPr>
-      <w:r>
-        <w:rPr>
-          <w:rFonts w:ascii="Times New Roman" w:eastAsia="Times New Roman" w:hAnsi="Times New Roman" w:cs="Times New Roman"/>
-          <w:color w:val="000000"/>
-          <w:sz w:val="24"/>
-          <w:szCs w:val="24"/>
-          <w:lang w:eastAsia="en-TT"/>
-        </w:rPr>
-        <w:lastRenderedPageBreak/>
-        <w:t xml:space="preserve">Within Customer, wait represents the length of time the customer was in the queue and </w:t>
-      </w:r>
-      <w:proofErr w:type="spellStart"/>
-      <w:r>
-        <w:rPr>
-          <w:rFonts w:ascii="Times New Roman" w:eastAsia="Times New Roman" w:hAnsi="Times New Roman" w:cs="Times New Roman"/>
-          <w:color w:val="000000"/>
-          <w:sz w:val="24"/>
-          <w:szCs w:val="24"/>
-          <w:lang w:eastAsia="en-TT"/>
-        </w:rPr>
-        <w:t>service_time</w:t>
-      </w:r>
-      <w:proofErr w:type="spellEnd"/>
-      <w:r>
-        <w:rPr>
-          <w:rFonts w:ascii="Times New Roman" w:eastAsia="Times New Roman" w:hAnsi="Times New Roman" w:cs="Times New Roman"/>
-          <w:color w:val="000000"/>
-          <w:sz w:val="24"/>
-          <w:szCs w:val="24"/>
-          <w:lang w:eastAsia="en-TT"/>
-        </w:rPr>
-        <w:t xml:space="preserve"> represents the time taken for the cashier to complete processing the customer’s goods.</w:t>
+      <w:r>
+        <w:rPr>
+          <w:rFonts w:ascii="Times New Roman" w:eastAsia="Times New Roman" w:hAnsi="Times New Roman" w:cs="Times New Roman"/>
+          <w:color w:val="000000"/>
+          <w:sz w:val="24"/>
+          <w:szCs w:val="24"/>
+          <w:lang w:eastAsia="en-TT"/>
+        </w:rPr>
+        <w:t>self.wait=self.service_start_time-self.arrival_time</w:t>
+      </w:r>
+    </w:p>
+    <w:p>
+      <w:pPr>
+        <w:spacing w:after="0" w:line="360" w:lineRule="auto"/>
+        <w:jc w:val="both"/>
+        <w:rPr>
+          <w:rFonts w:ascii="Times New Roman" w:eastAsia="Times New Roman" w:hAnsi="Times New Roman" w:cs="Times New Roman"/>
+          <w:sz w:val="24"/>
+          <w:szCs w:val="24"/>
+          <w:lang w:eastAsia="en-TT"/>
+        </w:rPr>
+      </w:pPr>
+      <w:r>
+        <w:rPr>
+          <w:rFonts w:ascii="Times New Roman" w:eastAsia="Times New Roman" w:hAnsi="Times New Roman" w:cs="Times New Roman"/>
+          <w:color w:val="000000"/>
+          <w:sz w:val="24"/>
+          <w:szCs w:val="24"/>
+          <w:lang w:eastAsia="en-TT"/>
+        </w:rPr>
+        <w:t>Within Customer, wait represents the length of time the customer was in the queue and service_time represents the time taken for the cashier to complete processing the customer’s goods.</w:t>
       </w:r>
     </w:p>
     <w:p>
@@ -1781,27 +1760,7 @@
           <w:szCs w:val="24"/>
           <w:lang w:eastAsia="en-TT"/>
         </w:rPr>
-        <w:t xml:space="preserve">//add the </w:t>
-      </w:r>
-      <w:proofErr w:type="spellStart"/>
-      <w:r>
-        <w:rPr>
-          <w:rFonts w:ascii="Times New Roman" w:eastAsia="Times New Roman" w:hAnsi="Times New Roman" w:cs="Times New Roman"/>
-          <w:sz w:val="24"/>
-          <w:szCs w:val="24"/>
-          <w:lang w:eastAsia="en-TT"/>
-        </w:rPr>
-        <w:t>camparison</w:t>
-      </w:r>
-      <w:proofErr w:type="spellEnd"/>
-      <w:r>
-        <w:rPr>
-          <w:rFonts w:ascii="Times New Roman" w:eastAsia="Times New Roman" w:hAnsi="Times New Roman" w:cs="Times New Roman"/>
-          <w:sz w:val="24"/>
-          <w:szCs w:val="24"/>
-          <w:lang w:eastAsia="en-TT"/>
-        </w:rPr>
-        <w:t xml:space="preserve"> explanation here and see code for specifics</w:t>
+        <w:t>//add the camparison explanation here and see code for specifics</w:t>
       </w:r>
     </w:p>
     <w:p>
@@ -1841,23 +1800,18 @@
     </w:p>
     <w:p>
       <w:pPr>
-        <w:spacing w:after="0" w:line="360" w:lineRule="auto"/>
-        <w:jc w:val="both"/>
-        <w:rPr>
-          <w:rFonts w:ascii="Times New Roman" w:eastAsia="Times New Roman" w:hAnsi="Times New Roman" w:cs="Times New Roman"/>
-          <w:sz w:val="24"/>
-          <w:szCs w:val="24"/>
-          <w:lang w:eastAsia="en-TT"/>
-        </w:rPr>
-      </w:pPr>
-      <w:r>
-        <w:rPr>
-          <w:rFonts w:ascii="Times New Roman" w:eastAsia="Times New Roman" w:hAnsi="Times New Roman" w:cs="Times New Roman"/>
-          <w:sz w:val="24"/>
-          <w:szCs w:val="24"/>
-          <w:lang w:eastAsia="en-TT"/>
-        </w:rPr>
-        <w:t>Recommendations</w:t>
+        <w:pStyle w:val="Heading1"/>
+        <w:rPr>
+          <w:rFonts w:eastAsia="Times New Roman"/>
+          <w:lang w:eastAsia="en-TT"/>
+        </w:rPr>
+      </w:pPr>
+      <w:r>
+        <w:rPr>
+          <w:rFonts w:eastAsia="Times New Roman"/>
+          <w:lang w:eastAsia="en-TT"/>
+        </w:rPr>
+        <w:t>Conclusion/ Recommendation</w:t>
       </w:r>
     </w:p>
     <w:p>
@@ -1919,90 +1873,18 @@
           <w:lang w:eastAsia="en-TT"/>
         </w:rPr>
       </w:pPr>
-    </w:p>
-    <w:p>
-      <w:pPr>
-        <w:spacing w:after="0" w:line="360" w:lineRule="auto"/>
-        <w:jc w:val="both"/>
-        <w:rPr>
-          <w:rFonts w:ascii="Times New Roman" w:eastAsia="Times New Roman" w:hAnsi="Times New Roman" w:cs="Times New Roman"/>
-          <w:sz w:val="24"/>
-          <w:szCs w:val="24"/>
-          <w:lang w:eastAsia="en-TT"/>
-        </w:rPr>
-      </w:pPr>
-      <w:r>
-        <w:rPr>
-          <w:rFonts w:ascii="Times New Roman" w:eastAsia="Times New Roman" w:hAnsi="Times New Roman" w:cs="Times New Roman"/>
-          <w:sz w:val="24"/>
-          <w:szCs w:val="24"/>
-          <w:lang w:eastAsia="en-TT"/>
-        </w:rPr>
-        <w:t xml:space="preserve">Cashiers should also have an inventory list of all items for sale along with these items’ barcodes. This eliminates the need of finding the item if the barcode reader cannot detect the code or the corresponding numbers of the barcode are unreadable. </w:t>
-      </w:r>
-    </w:p>
-    <w:p>
-      <w:pPr>
-        <w:spacing w:after="0" w:line="360" w:lineRule="auto"/>
-        <w:jc w:val="both"/>
-        <w:rPr>
-          <w:rFonts w:ascii="Times New Roman" w:eastAsia="Times New Roman" w:hAnsi="Times New Roman" w:cs="Times New Roman"/>
-          <w:sz w:val="24"/>
-          <w:szCs w:val="24"/>
-          <w:lang w:eastAsia="en-TT"/>
-        </w:rPr>
-      </w:pPr>
-    </w:p>
-    <w:p>
-      <w:pPr>
-        <w:spacing w:after="0" w:line="360" w:lineRule="auto"/>
-        <w:jc w:val="both"/>
-        <w:rPr>
-          <w:rFonts w:ascii="Times New Roman" w:eastAsia="Times New Roman" w:hAnsi="Times New Roman" w:cs="Times New Roman"/>
-          <w:sz w:val="24"/>
-          <w:szCs w:val="24"/>
-          <w:lang w:eastAsia="en-TT"/>
-        </w:rPr>
-      </w:pPr>
-      <w:r>
-        <w:rPr>
-          <w:rFonts w:ascii="Times New Roman" w:eastAsia="Times New Roman" w:hAnsi="Times New Roman" w:cs="Times New Roman"/>
-          <w:sz w:val="24"/>
-          <w:szCs w:val="24"/>
-          <w:lang w:eastAsia="en-TT"/>
-        </w:rPr>
-        <w:t>In the event a product is damaged at the cashier, the item should be scanned and a replacement requested. The customer would be able to complete the purchase of their items</w:t>
-      </w:r>
-      <w:r>
-        <w:rPr>
-          <w:rFonts w:ascii="Times New Roman" w:eastAsia="Times New Roman" w:hAnsi="Times New Roman" w:cs="Times New Roman"/>
-          <w:sz w:val="24"/>
-          <w:szCs w:val="24"/>
-          <w:lang w:eastAsia="en-TT"/>
-        </w:rPr>
-        <w:t xml:space="preserve"> and simply wait for the arrival of their product without increasing the wait time of persons in the queue.</w:t>
-      </w:r>
-      <w:r>
-        <w:rPr>
-          <w:rFonts w:ascii="Times New Roman" w:eastAsia="Times New Roman" w:hAnsi="Times New Roman" w:cs="Times New Roman"/>
-          <w:sz w:val="24"/>
-          <w:szCs w:val="24"/>
-          <w:lang w:eastAsia="en-TT"/>
-        </w:rPr>
-        <w:t xml:space="preserve"> </w:t>
-      </w:r>
-    </w:p>
-    <w:p>
-      <w:pPr>
-        <w:spacing w:after="0" w:line="360" w:lineRule="auto"/>
-        <w:jc w:val="both"/>
-        <w:rPr>
-          <w:rFonts w:ascii="Times New Roman" w:eastAsia="Times New Roman" w:hAnsi="Times New Roman" w:cs="Times New Roman"/>
-          <w:sz w:val="24"/>
-          <w:szCs w:val="24"/>
-          <w:lang w:eastAsia="en-TT"/>
-        </w:rPr>
-      </w:pPr>
+      <w:r>
+        <w:rPr>
+          <w:rFonts w:ascii="Times New Roman" w:eastAsia="Times New Roman" w:hAnsi="Times New Roman" w:cs="Times New Roman"/>
+          <w:sz w:val="24"/>
+          <w:szCs w:val="24"/>
+          <w:lang w:eastAsia="en-TT"/>
+        </w:rPr>
+        <w:lastRenderedPageBreak/>
+        <w:t>To increase the efficiency of the servers in the grocery, two things must be considered. These two things are; the speed of the cashiers and the amount of cashiers. For this project, it was assumed that quality cashiers were hired, where there performance cannot be improved. Our own judgement proved that they were quite efficient in cashing. Therefore, to improve the performance and reduce the waiting time of the customer, The amount of express lanes and general lanes needed were simulated. From this, we came to the conclusion, that the amount of servers currently utilized in Massy Stores is ineffective to address the arrival rate of the customers. We believe Massy Stores to reduce/increase the amount of servers/cashiers available for general/express lanes.</w:t>
+      </w:r>
+      <w:bookmarkStart w:id="0" w:name="_GoBack"/>
+      <w:bookmarkEnd w:id="0"/>
     </w:p>
     <w:p>
       <w:pPr>
@@ -2097,7 +1979,7 @@
           <w:rPr>
             <w:noProof/>
           </w:rPr>
-          <w:t>5</w:t>
+          <w:t>4</w:t>
         </w:r>
         <w:r>
           <w:rPr>
@@ -2379,6 +2261,95 @@
     </w:lvl>
   </w:abstractNum>
   <w:abstractNum w:abstractNumId="2" w15:restartNumberingAfterBreak="0">
+    <w:nsid w:val="27540053"/>
+    <w:multiLevelType w:val="hybridMultilevel"/>
+    <w:tmpl w:val="1C16D272"/>
+    <w:lvl w:ilvl="0" w:tplc="04090001">
+      <w:start w:val="1"/>
+      <w:numFmt w:val="bullet"/>
+      <w:lvlText w:val=""/>
+      <w:lvlJc w:val="left"/>
+      <w:pPr>
+        <w:ind w:left="720" w:hanging="360"/>
+      </w:pPr>
+      <w:rPr>
+        <w:rFonts w:ascii="Symbol" w:hAnsi="Symbol" w:hint="default"/>
+      </w:rPr>
+    </w:lvl>
+    <w:lvl w:ilvl="1" w:tplc="04090019" w:tentative="1">
+      <w:start w:val="1"/>
+      <w:numFmt w:val="lowerLetter"/>
+      <w:lvlText w:val="%2."/>
+      <w:lvlJc w:val="left"/>
+      <w:pPr>
+        <w:ind w:left="1440" w:hanging="360"/>
+      </w:pPr>
+    </w:lvl>
+    <w:lvl w:ilvl="2" w:tplc="0409001B" w:tentative="1">
+      <w:start w:val="1"/>
+      <w:numFmt w:val="lowerRoman"/>
+      <w:lvlText w:val="%3."/>
+      <w:lvlJc w:val="right"/>
+      <w:pPr>
+        <w:ind w:left="2160" w:hanging="180"/>
+      </w:pPr>
+    </w:lvl>
+    <w:lvl w:ilvl="3" w:tplc="0409000F" w:tentative="1">
+      <w:start w:val="1"/>
+      <w:numFmt w:val="decimal"/>
+      <w:lvlText w:val="%4."/>
+      <w:lvlJc w:val="left"/>
+      <w:pPr>
+        <w:ind w:left="2880" w:hanging="360"/>
+      </w:pPr>
+    </w:lvl>
+    <w:lvl w:ilvl="4" w:tplc="04090019" w:tentative="1">
+      <w:start w:val="1"/>
+      <w:numFmt w:val="lowerLetter"/>
+      <w:lvlText w:val="%5."/>
+      <w:lvlJc w:val="left"/>
+      <w:pPr>
+        <w:ind w:left="3600" w:hanging="360"/>
+      </w:pPr>
+    </w:lvl>
+    <w:lvl w:ilvl="5" w:tplc="0409001B" w:tentative="1">
+      <w:start w:val="1"/>
+      <w:numFmt w:val="lowerRoman"/>
+      <w:lvlText w:val="%6."/>
+      <w:lvlJc w:val="right"/>
+      <w:pPr>
+        <w:ind w:left="4320" w:hanging="180"/>
+      </w:pPr>
+    </w:lvl>
+    <w:lvl w:ilvl="6" w:tplc="0409000F" w:tentative="1">
+      <w:start w:val="1"/>
+      <w:numFmt w:val="decimal"/>
+      <w:lvlText w:val="%7."/>
+      <w:lvlJc w:val="left"/>
+      <w:pPr>
+        <w:ind w:left="5040" w:hanging="360"/>
+      </w:pPr>
+    </w:lvl>
+    <w:lvl w:ilvl="7" w:tplc="04090019" w:tentative="1">
+      <w:start w:val="1"/>
+      <w:numFmt w:val="lowerLetter"/>
+      <w:lvlText w:val="%8."/>
+      <w:lvlJc w:val="left"/>
+      <w:pPr>
+        <w:ind w:left="5760" w:hanging="360"/>
+      </w:pPr>
+    </w:lvl>
+    <w:lvl w:ilvl="8" w:tplc="0409001B" w:tentative="1">
+      <w:start w:val="1"/>
+      <w:numFmt w:val="lowerRoman"/>
+      <w:lvlText w:val="%9."/>
+      <w:lvlJc w:val="right"/>
+      <w:pPr>
+        <w:ind w:left="6480" w:hanging="180"/>
+      </w:pPr>
+    </w:lvl>
+  </w:abstractNum>
+  <w:abstractNum w:abstractNumId="3" w15:restartNumberingAfterBreak="0">
     <w:nsid w:val="2F546978"/>
     <w:multiLevelType w:val="hybridMultilevel"/>
     <w:tmpl w:val="CF62712E"/>
@@ -2491,7 +2462,7 @@
       </w:rPr>
     </w:lvl>
   </w:abstractNum>
-  <w:abstractNum w:abstractNumId="3" w15:restartNumberingAfterBreak="0">
+  <w:abstractNum w:abstractNumId="4" w15:restartNumberingAfterBreak="0">
     <w:nsid w:val="375C00E0"/>
     <w:multiLevelType w:val="hybridMultilevel"/>
     <w:tmpl w:val="0F9ADAE8"/>
@@ -2579,6 +2550,92 @@
       <w:lvlJc w:val="right"/>
       <w:pPr>
         <w:ind w:left="5400" w:hanging="180"/>
+      </w:pPr>
+    </w:lvl>
+  </w:abstractNum>
+  <w:abstractNum w:abstractNumId="5" w15:restartNumberingAfterBreak="0">
+    <w:nsid w:val="70A71981"/>
+    <w:multiLevelType w:val="hybridMultilevel"/>
+    <w:tmpl w:val="4F2CB5CE"/>
+    <w:lvl w:ilvl="0" w:tplc="0409000F">
+      <w:start w:val="1"/>
+      <w:numFmt w:val="decimal"/>
+      <w:lvlText w:val="%1."/>
+      <w:lvlJc w:val="left"/>
+      <w:pPr>
+        <w:ind w:left="720" w:hanging="360"/>
+      </w:pPr>
+    </w:lvl>
+    <w:lvl w:ilvl="1" w:tplc="04090019" w:tentative="1">
+      <w:start w:val="1"/>
+      <w:numFmt w:val="lowerLetter"/>
+      <w:lvlText w:val="%2."/>
+      <w:lvlJc w:val="left"/>
+      <w:pPr>
+        <w:ind w:left="1440" w:hanging="360"/>
+      </w:pPr>
+    </w:lvl>
+    <w:lvl w:ilvl="2" w:tplc="0409001B" w:tentative="1">
+      <w:start w:val="1"/>
+      <w:numFmt w:val="lowerRoman"/>
+      <w:lvlText w:val="%3."/>
+      <w:lvlJc w:val="right"/>
+      <w:pPr>
+        <w:ind w:left="2160" w:hanging="180"/>
+      </w:pPr>
+    </w:lvl>
+    <w:lvl w:ilvl="3" w:tplc="0409000F" w:tentative="1">
+      <w:start w:val="1"/>
+      <w:numFmt w:val="decimal"/>
+      <w:lvlText w:val="%4."/>
+      <w:lvlJc w:val="left"/>
+      <w:pPr>
+        <w:ind w:left="2880" w:hanging="360"/>
+      </w:pPr>
+    </w:lvl>
+    <w:lvl w:ilvl="4" w:tplc="04090019" w:tentative="1">
+      <w:start w:val="1"/>
+      <w:numFmt w:val="lowerLetter"/>
+      <w:lvlText w:val="%5."/>
+      <w:lvlJc w:val="left"/>
+      <w:pPr>
+        <w:ind w:left="3600" w:hanging="360"/>
+      </w:pPr>
+    </w:lvl>
+    <w:lvl w:ilvl="5" w:tplc="0409001B" w:tentative="1">
+      <w:start w:val="1"/>
+      <w:numFmt w:val="lowerRoman"/>
+      <w:lvlText w:val="%6."/>
+      <w:lvlJc w:val="right"/>
+      <w:pPr>
+        <w:ind w:left="4320" w:hanging="180"/>
+      </w:pPr>
+    </w:lvl>
+    <w:lvl w:ilvl="6" w:tplc="0409000F" w:tentative="1">
+      <w:start w:val="1"/>
+      <w:numFmt w:val="decimal"/>
+      <w:lvlText w:val="%7."/>
+      <w:lvlJc w:val="left"/>
+      <w:pPr>
+        <w:ind w:left="5040" w:hanging="360"/>
+      </w:pPr>
+    </w:lvl>
+    <w:lvl w:ilvl="7" w:tplc="04090019" w:tentative="1">
+      <w:start w:val="1"/>
+      <w:numFmt w:val="lowerLetter"/>
+      <w:lvlText w:val="%8."/>
+      <w:lvlJc w:val="left"/>
+      <w:pPr>
+        <w:ind w:left="5760" w:hanging="360"/>
+      </w:pPr>
+    </w:lvl>
+    <w:lvl w:ilvl="8" w:tplc="0409001B" w:tentative="1">
+      <w:start w:val="1"/>
+      <w:numFmt w:val="lowerRoman"/>
+      <w:lvlText w:val="%9."/>
+      <w:lvlJc w:val="right"/>
+      <w:pPr>
+        <w:ind w:left="6480" w:hanging="180"/>
       </w:pPr>
     </w:lvl>
   </w:abstractNum>
@@ -2589,10 +2646,16 @@
     <w:abstractNumId w:val="0"/>
   </w:num>
   <w:num w:numId="3">
-    <w:abstractNumId w:val="2"/>
+    <w:abstractNumId w:val="3"/>
   </w:num>
   <w:num w:numId="4">
-    <w:abstractNumId w:val="3"/>
+    <w:abstractNumId w:val="4"/>
+  </w:num>
+  <w:num w:numId="5">
+    <w:abstractNumId w:val="5"/>
+  </w:num>
+  <w:num w:numId="6">
+    <w:abstractNumId w:val="2"/>
   </w:num>
 </w:numbering>
 </file>
@@ -2994,6 +3057,27 @@
     <w:name w:val="Normal"/>
     <w:qFormat/>
   </w:style>
+  <w:style w:type="paragraph" w:styleId="Heading1">
+    <w:name w:val="heading 1"/>
+    <w:basedOn w:val="Normal"/>
+    <w:next w:val="Normal"/>
+    <w:link w:val="Heading1Char"/>
+    <w:uiPriority w:val="9"/>
+    <w:qFormat/>
+    <w:rsid w:val="00C4631B"/>
+    <w:pPr>
+      <w:keepNext/>
+      <w:keepLines/>
+      <w:spacing w:before="240" w:after="0"/>
+      <w:outlineLvl w:val="0"/>
+    </w:pPr>
+    <w:rPr>
+      <w:rFonts w:asciiTheme="majorHAnsi" w:eastAsiaTheme="majorEastAsia" w:hAnsiTheme="majorHAnsi" w:cstheme="majorBidi"/>
+      <w:color w:val="2F5496" w:themeColor="accent1" w:themeShade="BF"/>
+      <w:sz w:val="32"/>
+      <w:szCs w:val="32"/>
+    </w:rPr>
+  </w:style>
   <w:style w:type="character" w:default="1" w:styleId="DefaultParagraphFont">
     <w:name w:val="Default Paragraph Font"/>
     <w:uiPriority w:val="1"/>
@@ -3128,555 +3212,20 @@
     <w:uiPriority w:val="99"/>
     <w:rsid w:val="0064378C"/>
   </w:style>
-</w:styles>
-</file>
-
-<file path=word/glossary/document.xml><?xml version="1.0" encoding="utf-8"?>
-<w:glossaryDocument xmlns:wpc="http://schemas.microsoft.com/office/word/2010/wordprocessingCanvas" xmlns:cx="http://schemas.microsoft.com/office/drawing/2014/chartex" xmlns:cx1="http://schemas.microsoft.com/office/drawing/2015/9/8/chartex" xmlns:cx2="http://schemas.microsoft.com/office/drawing/2015/10/21/chartex" xmlns:cx3="http://schemas.microsoft.com/office/drawing/2016/5/9/chartex" xmlns:cx4="http://schemas.microsoft.com/office/drawing/2016/5/10/chartex" xmlns:cx5="http://schemas.microsoft.com/office/drawing/2016/5/11/chartex" xmlns:cx6="http://schemas.microsoft.com/office/drawing/2016/5/12/chartex" xmlns:cx7="http://schemas.microsoft.com/office/drawing/2016/5/13/chartex" xmlns:cx8="http://schemas.microsoft.com/office/drawing/2016/5/14/chartex" xmlns:mc="http://schemas.openxmlformats.org/markup-compatibility/2006" xmlns:o="urn:schemas-microsoft-com:office:office" xmlns:r="http://schemas.openxmlformats.org/officeDocument/2006/relationships" xmlns:m="http://schemas.openxmlformats.org/officeDocument/2006/math" xmlns:v="urn:schemas-microsoft-com:vml" xmlns:wp14="http://schemas.microsoft.com/office/word/2010/wordprocessingDrawing" xmlns:wp="http://schemas.openxmlformats.org/drawingml/2006/wordprocessingDrawing" xmlns:w10="urn:schemas-microsoft-com:office:word" xmlns:w="http://schemas.openxmlformats.org/wordprocessingml/2006/main" xmlns:w14="http://schemas.microsoft.com/office/word/2010/wordml" xmlns:w15="http://schemas.microsoft.com/office/word/2012/wordml" xmlns:w16se="http://schemas.microsoft.com/office/word/2015/wordml/symex" xmlns:wpg="http://schemas.microsoft.com/office/word/2010/wordprocessingGroup" xmlns:wpi="http://schemas.microsoft.com/office/word/2010/wordprocessingInk" xmlns:wne="http://schemas.microsoft.com/office/word/2006/wordml" xmlns:wps="http://schemas.microsoft.com/office/word/2010/wordprocessingShape" mc:Ignorable="w14 w15 w16se wp14"/>
-</file>
-
-<file path=word/glossary/fontTable.xml><?xml version="1.0" encoding="utf-8"?>
-<w:fonts xmlns:mc="http://schemas.openxmlformats.org/markup-compatibility/2006" xmlns:r="http://schemas.openxmlformats.org/officeDocument/2006/relationships" xmlns:w="http://schemas.openxmlformats.org/wordprocessingml/2006/main" xmlns:w14="http://schemas.microsoft.com/office/word/2010/wordml" xmlns:w15="http://schemas.microsoft.com/office/word/2012/wordml" xmlns:w16se="http://schemas.microsoft.com/office/word/2015/wordml/symex" mc:Ignorable="w14 w15 w16se">
-  <w:font w:name="Symbol">
-    <w:panose1 w:val="05050102010706020507"/>
-    <w:charset w:val="02"/>
-    <w:family w:val="roman"/>
-    <w:pitch w:val="variable"/>
-    <w:sig w:usb0="00000000" w:usb1="10000000" w:usb2="00000000" w:usb3="00000000" w:csb0="80000000" w:csb1="00000000"/>
-  </w:font>
-  <w:font w:name="Times New Roman">
-    <w:panose1 w:val="02020603050405020304"/>
-    <w:charset w:val="00"/>
-    <w:family w:val="roman"/>
-    <w:pitch w:val="variable"/>
-    <w:sig w:usb0="E0002EFF" w:usb1="C000785B" w:usb2="00000009" w:usb3="00000000" w:csb0="000001FF" w:csb1="00000000"/>
-  </w:font>
-  <w:font w:name="Courier New">
-    <w:panose1 w:val="02070309020205020404"/>
-    <w:charset w:val="00"/>
-    <w:family w:val="modern"/>
-    <w:pitch w:val="fixed"/>
-    <w:sig w:usb0="E0002EFF" w:usb1="C0007843" w:usb2="00000009" w:usb3="00000000" w:csb0="000001FF" w:csb1="00000000"/>
-  </w:font>
-  <w:font w:name="Wingdings">
-    <w:panose1 w:val="05000000000000000000"/>
-    <w:charset w:val="02"/>
-    <w:family w:val="auto"/>
-    <w:pitch w:val="variable"/>
-    <w:sig w:usb0="00000000" w:usb1="10000000" w:usb2="00000000" w:usb3="00000000" w:csb0="80000000" w:csb1="00000000"/>
-  </w:font>
-  <w:font w:name="Arial">
-    <w:panose1 w:val="020B0604020202020204"/>
-    <w:charset w:val="00"/>
-    <w:family w:val="swiss"/>
-    <w:pitch w:val="variable"/>
-    <w:sig w:usb0="E0002EFF" w:usb1="C0007843" w:usb2="00000009" w:usb3="00000000" w:csb0="000001FF" w:csb1="00000000"/>
-  </w:font>
-  <w:font w:name="Calibri">
-    <w:panose1 w:val="020F0502020204030204"/>
-    <w:charset w:val="00"/>
-    <w:family w:val="swiss"/>
-    <w:pitch w:val="variable"/>
-    <w:sig w:usb0="E0002AFF" w:usb1="C000247B" w:usb2="00000009" w:usb3="00000000" w:csb0="000001FF" w:csb1="00000000"/>
-  </w:font>
-  <w:font w:name="Lucida Handwriting">
-    <w:panose1 w:val="03010101010101010101"/>
-    <w:charset w:val="00"/>
-    <w:family w:val="script"/>
-    <w:pitch w:val="variable"/>
-    <w:sig w:usb0="00000003" w:usb1="00000000" w:usb2="00000000" w:usb3="00000000" w:csb0="00000001" w:csb1="00000000"/>
-  </w:font>
-  <w:font w:name="Calibri Light">
-    <w:panose1 w:val="020F0302020204030204"/>
-    <w:charset w:val="00"/>
-    <w:family w:val="swiss"/>
-    <w:pitch w:val="variable"/>
-    <w:sig w:usb0="E0002AFF" w:usb1="C000247B" w:usb2="00000009" w:usb3="00000000" w:csb0="000001FF" w:csb1="00000000"/>
-  </w:font>
-</w:fonts>
-</file>
-
-<file path=word/glossary/settings.xml><?xml version="1.0" encoding="utf-8"?>
-<w:settings xmlns:mc="http://schemas.openxmlformats.org/markup-compatibility/2006" xmlns:o="urn:schemas-microsoft-com:office:office" xmlns:r="http://schemas.openxmlformats.org/officeDocument/2006/relationships" xmlns:m="http://schemas.openxmlformats.org/officeDocument/2006/math" xmlns:v="urn:schemas-microsoft-com:vml" xmlns:w10="urn:schemas-microsoft-com:office:word" xmlns:w="http://schemas.openxmlformats.org/wordprocessingml/2006/main" xmlns:w14="http://schemas.microsoft.com/office/word/2010/wordml" xmlns:w15="http://schemas.microsoft.com/office/word/2012/wordml" xmlns:w16se="http://schemas.microsoft.com/office/word/2015/wordml/symex" xmlns:sl="http://schemas.openxmlformats.org/schemaLibrary/2006/main" mc:Ignorable="w14 w15 w16se">
-  <w:view w:val="normal"/>
-  <w:defaultTabStop w:val="720"/>
-  <w:characterSpacingControl w:val="doNotCompress"/>
-  <w:compat>
-    <w:useFELayout/>
-    <w:compatSetting w:name="compatibilityMode" w:uri="http://schemas.microsoft.com/office/word" w:val="15"/>
-    <w:compatSetting w:name="overrideTableStyleFontSizeAndJustification" w:uri="http://schemas.microsoft.com/office/word" w:val="1"/>
-    <w:compatSetting w:name="enableOpenTypeFeatures" w:uri="http://schemas.microsoft.com/office/word" w:val="1"/>
-    <w:compatSetting w:name="doNotFlipMirrorIndents" w:uri="http://schemas.microsoft.com/office/word" w:val="1"/>
-    <w:compatSetting w:name="differentiateMultirowTableHeaders" w:uri="http://schemas.microsoft.com/office/word" w:val="1"/>
-  </w:compat>
-  <w:rsids>
-    <w:rsidRoot w:val="00396A1F"/>
-    <w:rsid w:val="00396A1F"/>
-    <w:rsid w:val="00DE6D6E"/>
-  </w:rsids>
-  <m:mathPr>
-    <m:mathFont m:val="Cambria Math"/>
-    <m:brkBin m:val="before"/>
-    <m:brkBinSub m:val="--"/>
-    <m:smallFrac m:val="0"/>
-    <m:dispDef/>
-    <m:lMargin m:val="0"/>
-    <m:rMargin m:val="0"/>
-    <m:defJc m:val="centerGroup"/>
-    <m:wrapIndent m:val="1440"/>
-    <m:intLim m:val="subSup"/>
-    <m:naryLim m:val="undOvr"/>
-  </m:mathPr>
-  <w:themeFontLang w:val="en-TT"/>
-  <w:clrSchemeMapping w:bg1="light1" w:t1="dark1" w:bg2="light2" w:t2="dark2" w:accent1="accent1" w:accent2="accent2" w:accent3="accent3" w:accent4="accent4" w:accent5="accent5" w:accent6="accent6" w:hyperlink="hyperlink" w:followedHyperlink="followedHyperlink"/>
-  <w:decimalSymbol w:val="."/>
-  <w:listSeparator w:val=","/>
-  <w15:chartTrackingRefBased/>
-</w:settings>
-</file>
-
-<file path=word/glossary/styles.xml><?xml version="1.0" encoding="utf-8"?>
-<w:styles xmlns:mc="http://schemas.openxmlformats.org/markup-compatibility/2006" xmlns:r="http://schemas.openxmlformats.org/officeDocument/2006/relationships" xmlns:w="http://schemas.openxmlformats.org/wordprocessingml/2006/main" xmlns:w14="http://schemas.microsoft.com/office/word/2010/wordml" xmlns:w15="http://schemas.microsoft.com/office/word/2012/wordml" xmlns:w16se="http://schemas.microsoft.com/office/word/2015/wordml/symex" mc:Ignorable="w14 w15 w16se">
-  <w:docDefaults>
-    <w:rPrDefault>
-      <w:rPr>
-        <w:rFonts w:asciiTheme="minorHAnsi" w:eastAsiaTheme="minorEastAsia" w:hAnsiTheme="minorHAnsi" w:cstheme="minorBidi"/>
-        <w:sz w:val="22"/>
-        <w:szCs w:val="22"/>
-        <w:lang w:val="en-TT" w:eastAsia="en-TT" w:bidi="ar-SA"/>
-      </w:rPr>
-    </w:rPrDefault>
-    <w:pPrDefault>
-      <w:pPr>
-        <w:spacing w:after="160" w:line="259" w:lineRule="auto"/>
-      </w:pPr>
-    </w:pPrDefault>
-  </w:docDefaults>
-  <w:latentStyles w:defLockedState="0" w:defUIPriority="99" w:defSemiHidden="0" w:defUnhideWhenUsed="0" w:defQFormat="0" w:count="374">
-    <w:lsdException w:name="Normal" w:uiPriority="0" w:qFormat="1"/>
-    <w:lsdException w:name="heading 1" w:uiPriority="9" w:qFormat="1"/>
-    <w:lsdException w:name="heading 2" w:semiHidden="1" w:uiPriority="9" w:unhideWhenUsed="1" w:qFormat="1"/>
-    <w:lsdException w:name="heading 3" w:semiHidden="1" w:uiPriority="9" w:unhideWhenUsed="1" w:qFormat="1"/>
-    <w:lsdException w:name="heading 4" w:semiHidden="1" w:uiPriority="9" w:unhideWhenUsed="1" w:qFormat="1"/>
-    <w:lsdException w:name="heading 5" w:semiHidden="1" w:uiPriority="9" w:unhideWhenUsed="1" w:qFormat="1"/>
-    <w:lsdException w:name="heading 6" w:semiHidden="1" w:uiPriority="9" w:unhideWhenUsed="1" w:qFormat="1"/>
-    <w:lsdException w:name="heading 7" w:semiHidden="1" w:uiPriority="9" w:unhideWhenUsed="1" w:qFormat="1"/>
-    <w:lsdException w:name="heading 8" w:semiHidden="1" w:uiPriority="9" w:unhideWhenUsed="1" w:qFormat="1"/>
-    <w:lsdException w:name="heading 9" w:semiHidden="1" w:uiPriority="9" w:unhideWhenUsed="1" w:qFormat="1"/>
-    <w:lsdException w:name="index 1" w:semiHidden="1" w:unhideWhenUsed="1"/>
-    <w:lsdException w:name="index 2" w:semiHidden="1" w:unhideWhenUsed="1"/>
-    <w:lsdException w:name="index 3" w:semiHidden="1" w:unhideWhenUsed="1"/>
-    <w:lsdException w:name="index 4" w:semiHidden="1" w:unhideWhenUsed="1"/>
-    <w:lsdException w:name="index 5" w:semiHidden="1" w:unhideWhenUsed="1"/>
-    <w:lsdException w:name="index 6" w:semiHidden="1" w:unhideWhenUsed="1"/>
-    <w:lsdException w:name="index 7" w:semiHidden="1" w:unhideWhenUsed="1"/>
-    <w:lsdException w:name="index 8" w:semiHidden="1" w:unhideWhenUsed="1"/>
-    <w:lsdException w:name="index 9" w:semiHidden="1" w:unhideWhenUsed="1"/>
-    <w:lsdException w:name="toc 1" w:semiHidden="1" w:uiPriority="39" w:unhideWhenUsed="1"/>
-    <w:lsdException w:name="toc 2" w:semiHidden="1" w:uiPriority="39" w:unhideWhenUsed="1"/>
-    <w:lsdException w:name="toc 3" w:semiHidden="1" w:uiPriority="39" w:unhideWhenUsed="1"/>
-    <w:lsdException w:name="toc 4" w:semiHidden="1" w:uiPriority="39" w:unhideWhenUsed="1"/>
-    <w:lsdException w:name="toc 5" w:semiHidden="1" w:uiPriority="39" w:unhideWhenUsed="1"/>
-    <w:lsdException w:name="toc 6" w:semiHidden="1" w:uiPriority="39" w:unhideWhenUsed="1"/>
-    <w:lsdException w:name="toc 7" w:semiHidden="1" w:uiPriority="39" w:unhideWhenUsed="1"/>
-    <w:lsdException w:name="toc 8" w:semiHidden="1" w:uiPriority="39" w:unhideWhenUsed="1"/>
-    <w:lsdException w:name="toc 9" w:semiHidden="1" w:uiPriority="39" w:unhideWhenUsed="1"/>
-    <w:lsdException w:name="Normal Indent" w:semiHidden="1" w:unhideWhenUsed="1"/>
-    <w:lsdException w:name="footnote text" w:semiHidden="1" w:unhideWhenUsed="1"/>
-    <w:lsdException w:name="annotation text" w:semiHidden="1" w:unhideWhenUsed="1"/>
-    <w:lsdException w:name="header" w:semiHidden="1" w:unhideWhenUsed="1"/>
-    <w:lsdException w:name="footer" w:semiHidden="1" w:unhideWhenUsed="1"/>
-    <w:lsdException w:name="index heading" w:semiHidden="1" w:unhideWhenUsed="1"/>
-    <w:lsdException w:name="caption" w:semiHidden="1" w:uiPriority="35" w:unhideWhenUsed="1" w:qFormat="1"/>
-    <w:lsdException w:name="table of figures" w:semiHidden="1" w:unhideWhenUsed="1"/>
-    <w:lsdException w:name="envelope address" w:semiHidden="1" w:unhideWhenUsed="1"/>
-    <w:lsdException w:name="envelope return" w:semiHidden="1" w:unhideWhenUsed="1"/>
-    <w:lsdException w:name="footnote reference" w:semiHidden="1" w:unhideWhenUsed="1"/>
-    <w:lsdException w:name="annotation reference" w:semiHidden="1" w:unhideWhenUsed="1"/>
-    <w:lsdException w:name="line number" w:semiHidden="1" w:unhideWhenUsed="1"/>
-    <w:lsdException w:name="page number" w:semiHidden="1" w:unhideWhenUsed="1"/>
-    <w:lsdException w:name="endnote reference" w:semiHidden="1" w:unhideWhenUsed="1"/>
-    <w:lsdException w:name="endnote text" w:semiHidden="1" w:unhideWhenUsed="1"/>
-    <w:lsdException w:name="table of authorities" w:semiHidden="1" w:unhideWhenUsed="1"/>
-    <w:lsdException w:name="macro" w:semiHidden="1" w:unhideWhenUsed="1"/>
-    <w:lsdException w:name="toa heading" w:semiHidden="1" w:unhideWhenUsed="1"/>
-    <w:lsdException w:name="List" w:semiHidden="1" w:unhideWhenUsed="1"/>
-    <w:lsdException w:name="List Bullet" w:semiHidden="1" w:unhideWhenUsed="1"/>
-    <w:lsdException w:name="List Number" w:semiHidden="1" w:unhideWhenUsed="1"/>
-    <w:lsdException w:name="List 2" w:semiHidden="1" w:unhideWhenUsed="1"/>
-    <w:lsdException w:name="List 3" w:semiHidden="1" w:unhideWhenUsed="1"/>
-    <w:lsdException w:name="List 4" w:semiHidden="1" w:unhideWhenUsed="1"/>
-    <w:lsdException w:name="List 5" w:semiHidden="1" w:unhideWhenUsed="1"/>
-    <w:lsdException w:name="List Bullet 2" w:semiHidden="1" w:unhideWhenUsed="1"/>
-    <w:lsdException w:name="List Bullet 3" w:semiHidden="1" w:unhideWhenUsed="1"/>
-    <w:lsdException w:name="List Bullet 4" w:semiHidden="1" w:unhideWhenUsed="1"/>
-    <w:lsdException w:name="List Bullet 5" w:semiHidden="1" w:unhideWhenUsed="1"/>
-    <w:lsdException w:name="List Number 2" w:semiHidden="1" w:unhideWhenUsed="1"/>
-    <w:lsdException w:name="List Number 3" w:semiHidden="1" w:unhideWhenUsed="1"/>
-    <w:lsdException w:name="List Number 4" w:semiHidden="1" w:unhideWhenUsed="1"/>
-    <w:lsdException w:name="List Number 5" w:semiHidden="1" w:unhideWhenUsed="1"/>
-    <w:lsdException w:name="Title" w:uiPriority="10" w:qFormat="1"/>
-    <w:lsdException w:name="Closing" w:semiHidden="1" w:unhideWhenUsed="1"/>
-    <w:lsdException w:name="Signature" w:semiHidden="1" w:unhideWhenUsed="1"/>
-    <w:lsdException w:name="Default Paragraph Font" w:semiHidden="1" w:uiPriority="1" w:unhideWhenUsed="1"/>
-    <w:lsdException w:name="Body Text" w:semiHidden="1" w:unhideWhenUsed="1"/>
-    <w:lsdException w:name="Body Text Indent" w:semiHidden="1" w:unhideWhenUsed="1"/>
-    <w:lsdException w:name="List Continue" w:semiHidden="1" w:unhideWhenUsed="1"/>
-    <w:lsdException w:name="List Continue 2" w:semiHidden="1" w:unhideWhenUsed="1"/>
-    <w:lsdException w:name="List Continue 3" w:semiHidden="1" w:unhideWhenUsed="1"/>
-    <w:lsdException w:name="List Continue 4" w:semiHidden="1" w:unhideWhenUsed="1"/>
-    <w:lsdException w:name="List Continue 5" w:semiHidden="1" w:unhideWhenUsed="1"/>
-    <w:lsdException w:name="Message Header" w:semiHidden="1" w:unhideWhenUsed="1"/>
-    <w:lsdException w:name="Subtitle" w:uiPriority="11" w:qFormat="1"/>
-    <w:lsdException w:name="Salutation" w:semiHidden="1" w:unhideWhenUsed="1"/>
-    <w:lsdException w:name="Date" w:semiHidden="1" w:unhideWhenUsed="1"/>
-    <w:lsdException w:name="Body Text First Indent" w:semiHidden="1" w:unhideWhenUsed="1"/>
-    <w:lsdException w:name="Body Text First Indent 2" w:semiHidden="1" w:unhideWhenUsed="1"/>
-    <w:lsdException w:name="Note Heading" w:semiHidden="1" w:unhideWhenUsed="1"/>
-    <w:lsdException w:name="Body Text 2" w:semiHidden="1" w:unhideWhenUsed="1"/>
-    <w:lsdException w:name="Body Text 3" w:semiHidden="1" w:unhideWhenUsed="1"/>
-    <w:lsdException w:name="Body Text Indent 2" w:semiHidden="1" w:unhideWhenUsed="1"/>
-    <w:lsdException w:name="Body Text Indent 3" w:semiHidden="1" w:unhideWhenUsed="1"/>
-    <w:lsdException w:name="Block Text" w:semiHidden="1" w:unhideWhenUsed="1"/>
-    <w:lsdException w:name="Hyperlink" w:semiHidden="1" w:unhideWhenUsed="1"/>
-    <w:lsdException w:name="FollowedHyperlink" w:semiHidden="1" w:unhideWhenUsed="1"/>
-    <w:lsdException w:name="Strong" w:uiPriority="22" w:qFormat="1"/>
-    <w:lsdException w:name="Emphasis" w:uiPriority="20" w:qFormat="1"/>
-    <w:lsdException w:name="Document Map" w:semiHidden="1" w:unhideWhenUsed="1"/>
-    <w:lsdException w:name="Plain Text" w:semiHidden="1" w:unhideWhenUsed="1"/>
-    <w:lsdException w:name="E-mail Signature" w:semiHidden="1" w:unhideWhenUsed="1"/>
-    <w:lsdException w:name="HTML Top of Form" w:semiHidden="1" w:unhideWhenUsed="1"/>
-    <w:lsdException w:name="HTML Bottom of Form" w:semiHidden="1" w:unhideWhenUsed="1"/>
-    <w:lsdException w:name="Normal (Web)" w:semiHidden="1" w:unhideWhenUsed="1"/>
-    <w:lsdException w:name="HTML Acronym" w:semiHidden="1" w:unhideWhenUsed="1"/>
-    <w:lsdException w:name="HTML Address" w:semiHidden="1" w:unhideWhenUsed="1"/>
-    <w:lsdException w:name="HTML Cite" w:semiHidden="1" w:unhideWhenUsed="1"/>
-    <w:lsdException w:name="HTML Code" w:semiHidden="1" w:unhideWhenUsed="1"/>
-    <w:lsdException w:name="HTML Definition" w:semiHidden="1" w:unhideWhenUsed="1"/>
-    <w:lsdException w:name="HTML Keyboard" w:semiHidden="1" w:unhideWhenUsed="1"/>
-    <w:lsdException w:name="HTML Preformatted" w:semiHidden="1" w:unhideWhenUsed="1"/>
-    <w:lsdException w:name="HTML Sample" w:semiHidden="1" w:unhideWhenUsed="1"/>
-    <w:lsdException w:name="HTML Typewriter" w:semiHidden="1" w:unhideWhenUsed="1"/>
-    <w:lsdException w:name="HTML Variable" w:semiHidden="1" w:unhideWhenUsed="1"/>
-    <w:lsdException w:name="Normal Table" w:semiHidden="1" w:unhideWhenUsed="1"/>
-    <w:lsdException w:name="annotation subject" w:semiHidden="1" w:unhideWhenUsed="1"/>
-    <w:lsdException w:name="No List" w:semiHidden="1" w:unhideWhenUsed="1"/>
-    <w:lsdException w:name="Outline List 1" w:semiHidden="1" w:unhideWhenUsed="1"/>
-    <w:lsdException w:name="Outline List 2" w:semiHidden="1" w:unhideWhenUsed="1"/>
-    <w:lsdException w:name="Outline List 3" w:semiHidden="1" w:unhideWhenUsed="1"/>
-    <w:lsdException w:name="Table Simple 1" w:semiHidden="1" w:unhideWhenUsed="1"/>
-    <w:lsdException w:name="Table Simple 2" w:semiHidden="1" w:unhideWhenUsed="1"/>
-    <w:lsdException w:name="Table Simple 3" w:semiHidden="1" w:unhideWhenUsed="1"/>
-    <w:lsdException w:name="Table Classic 1" w:semiHidden="1" w:unhideWhenUsed="1"/>
-    <w:lsdException w:name="Table Classic 2" w:semiHidden="1" w:unhideWhenUsed="1"/>
-    <w:lsdException w:name="Table Classic 3" w:semiHidden="1" w:unhideWhenUsed="1"/>
-    <w:lsdException w:name="Table Classic 4" w:semiHidden="1" w:unhideWhenUsed="1"/>
-    <w:lsdException w:name="Table Colorful 1" w:semiHidden="1" w:unhideWhenUsed="1"/>
-    <w:lsdException w:name="Table Colorful 2" w:semiHidden="1" w:unhideWhenUsed="1"/>
-    <w:lsdException w:name="Table Colorful 3" w:semiHidden="1" w:unhideWhenUsed="1"/>
-    <w:lsdException w:name="Table Columns 1" w:semiHidden="1" w:unhideWhenUsed="1"/>
-    <w:lsdException w:name="Table Columns 2" w:semiHidden="1" w:unhideWhenUsed="1"/>
-    <w:lsdException w:name="Table Columns 3" w:semiHidden="1" w:unhideWhenUsed="1"/>
-    <w:lsdException w:name="Table Columns 4" w:semiHidden="1" w:unhideWhenUsed="1"/>
-    <w:lsdException w:name="Table Columns 5" w:semiHidden="1" w:unhideWhenUsed="1"/>
-    <w:lsdException w:name="Table Grid 1" w:semiHidden="1" w:unhideWhenUsed="1"/>
-    <w:lsdException w:name="Table Grid 2" w:semiHidden="1" w:unhideWhenUsed="1"/>
-    <w:lsdException w:name="Table Grid 3" w:semiHidden="1" w:unhideWhenUsed="1"/>
-    <w:lsdException w:name="Table Grid 4" w:semiHidden="1" w:unhideWhenUsed="1"/>
-    <w:lsdException w:name="Table Grid 5" w:semiHidden="1" w:unhideWhenUsed="1"/>
-    <w:lsdException w:name="Table Grid 6" w:semiHidden="1" w:unhideWhenUsed="1"/>
-    <w:lsdException w:name="Table Grid 7" w:semiHidden="1" w:unhideWhenUsed="1"/>
-    <w:lsdException w:name="Table Grid 8" w:semiHidden="1" w:unhideWhenUsed="1"/>
-    <w:lsdException w:name="Table List 1" w:semiHidden="1" w:unhideWhenUsed="1"/>
-    <w:lsdException w:name="Table List 2" w:semiHidden="1" w:unhideWhenUsed="1"/>
-    <w:lsdException w:name="Table List 3" w:semiHidden="1" w:unhideWhenUsed="1"/>
-    <w:lsdException w:name="Table List 4" w:semiHidden="1" w:unhideWhenUsed="1"/>
-    <w:lsdException w:name="Table List 5" w:semiHidden="1" w:unhideWhenUsed="1"/>
-    <w:lsdException w:name="Table List 6" w:semiHidden="1" w:unhideWhenUsed="1"/>
-    <w:lsdException w:name="Table List 7" w:semiHidden="1" w:unhideWhenUsed="1"/>
-    <w:lsdException w:name="Table List 8" w:semiHidden="1" w:unhideWhenUsed="1"/>
-    <w:lsdException w:name="Table 3D effects 1" w:semiHidden="1" w:unhideWhenUsed="1"/>
-    <w:lsdException w:name="Table 3D effects 2" w:semiHidden="1" w:unhideWhenUsed="1"/>
-    <w:lsdException w:name="Table 3D effects 3" w:semiHidden="1" w:unhideWhenUsed="1"/>
-    <w:lsdException w:name="Table Contemporary" w:semiHidden="1" w:unhideWhenUsed="1"/>
-    <w:lsdException w:name="Table Elegant" w:semiHidden="1" w:unhideWhenUsed="1"/>
-    <w:lsdException w:name="Table Professional" w:semiHidden="1" w:unhideWhenUsed="1"/>
-    <w:lsdException w:name="Table Subtle 1" w:semiHidden="1" w:unhideWhenUsed="1"/>
-    <w:lsdException w:name="Table Subtle 2" w:semiHidden="1" w:unhideWhenUsed="1"/>
-    <w:lsdException w:name="Table Web 1" w:semiHidden="1" w:unhideWhenUsed="1"/>
-    <w:lsdException w:name="Table Web 2" w:semiHidden="1" w:unhideWhenUsed="1"/>
-    <w:lsdException w:name="Table Web 3" w:semiHidden="1" w:unhideWhenUsed="1"/>
-    <w:lsdException w:name="Balloon Text" w:semiHidden="1" w:unhideWhenUsed="1"/>
-    <w:lsdException w:name="Table Grid" w:uiPriority="39"/>
-    <w:lsdException w:name="Table Theme" w:semiHidden="1" w:unhideWhenUsed="1"/>
-    <w:lsdException w:name="Placeholder Text" w:semiHidden="1"/>
-    <w:lsdException w:name="No Spacing" w:uiPriority="1" w:qFormat="1"/>
-    <w:lsdException w:name="Light Shading" w:uiPriority="60"/>
-    <w:lsdException w:name="Light List" w:uiPriority="61"/>
-    <w:lsdException w:name="Light Grid" w:uiPriority="62"/>
-    <w:lsdException w:name="Medium Shading 1" w:uiPriority="63"/>
-    <w:lsdException w:name="Medium Shading 2" w:uiPriority="64"/>
-    <w:lsdException w:name="Medium List 1" w:uiPriority="65"/>
-    <w:lsdException w:name="Medium List 2" w:uiPriority="66"/>
-    <w:lsdException w:name="Medium Grid 1" w:uiPriority="67"/>
-    <w:lsdException w:name="Medium Grid 2" w:uiPriority="68"/>
-    <w:lsdException w:name="Medium Grid 3" w:uiPriority="69"/>
-    <w:lsdException w:name="Dark List" w:uiPriority="70"/>
-    <w:lsdException w:name="Colorful Shading" w:uiPriority="71"/>
-    <w:lsdException w:name="Colorful List" w:uiPriority="72"/>
-    <w:lsdException w:name="Colorful Grid" w:uiPriority="73"/>
-    <w:lsdException w:name="Light Shading Accent 1" w:uiPriority="60"/>
-    <w:lsdException w:name="Light List Accent 1" w:uiPriority="61"/>
-    <w:lsdException w:name="Light Grid Accent 1" w:uiPriority="62"/>
-    <w:lsdException w:name="Medium Shading 1 Accent 1" w:uiPriority="63"/>
-    <w:lsdException w:name="Medium Shading 2 Accent 1" w:uiPriority="64"/>
-    <w:lsdException w:name="Medium List 1 Accent 1" w:uiPriority="65"/>
-    <w:lsdException w:name="Revision" w:semiHidden="1"/>
-    <w:lsdException w:name="List Paragraph" w:uiPriority="34" w:qFormat="1"/>
-    <w:lsdException w:name="Quote" w:uiPriority="29" w:qFormat="1"/>
-    <w:lsdException w:name="Intense Quote" w:uiPriority="30" w:qFormat="1"/>
-    <w:lsdException w:name="Medium List 2 Accent 1" w:uiPriority="66"/>
-    <w:lsdException w:name="Medium Grid 1 Accent 1" w:uiPriority="67"/>
-    <w:lsdException w:name="Medium Grid 2 Accent 1" w:uiPriority="68"/>
-    <w:lsdException w:name="Medium Grid 3 Accent 1" w:uiPriority="69"/>
-    <w:lsdException w:name="Dark List Accent 1" w:uiPriority="70"/>
-    <w:lsdException w:name="Colorful Shading Accent 1" w:uiPriority="71"/>
-    <w:lsdException w:name="Colorful List Accent 1" w:uiPriority="72"/>
-    <w:lsdException w:name="Colorful Grid Accent 1" w:uiPriority="73"/>
-    <w:lsdException w:name="Light Shading Accent 2" w:uiPriority="60"/>
-    <w:lsdException w:name="Light List Accent 2" w:uiPriority="61"/>
-    <w:lsdException w:name="Light Grid Accent 2" w:uiPriority="62"/>
-    <w:lsdException w:name="Medium Shading 1 Accent 2" w:uiPriority="63"/>
-    <w:lsdException w:name="Medium Shading 2 Accent 2" w:uiPriority="64"/>
-    <w:lsdException w:name="Medium List 1 Accent 2" w:uiPriority="65"/>
-    <w:lsdException w:name="Medium List 2 Accent 2" w:uiPriority="66"/>
-    <w:lsdException w:name="Medium Grid 1 Accent 2" w:uiPriority="67"/>
-    <w:lsdException w:name="Medium Grid 2 Accent 2" w:uiPriority="68"/>
-    <w:lsdException w:name="Medium Grid 3 Accent 2" w:uiPriority="69"/>
-    <w:lsdException w:name="Dark List Accent 2" w:uiPriority="70"/>
-    <w:lsdException w:name="Colorful Shading Accent 2" w:uiPriority="71"/>
-    <w:lsdException w:name="Colorful List Accent 2" w:uiPriority="72"/>
-    <w:lsdException w:name="Colorful Grid Accent 2" w:uiPriority="73"/>
-    <w:lsdException w:name="Light Shading Accent 3" w:uiPriority="60"/>
-    <w:lsdException w:name="Light List Accent 3" w:uiPriority="61"/>
-    <w:lsdException w:name="Light Grid Accent 3" w:uiPriority="62"/>
-    <w:lsdException w:name="Medium Shading 1 Accent 3" w:uiPriority="63"/>
-    <w:lsdException w:name="Medium Shading 2 Accent 3" w:uiPriority="64"/>
-    <w:lsdException w:name="Medium List 1 Accent 3" w:uiPriority="65"/>
-    <w:lsdException w:name="Medium List 2 Accent 3" w:uiPriority="66"/>
-    <w:lsdException w:name="Medium Grid 1 Accent 3" w:uiPriority="67"/>
-    <w:lsdException w:name="Medium Grid 2 Accent 3" w:uiPriority="68"/>
-    <w:lsdException w:name="Medium Grid 3 Accent 3" w:uiPriority="69"/>
-    <w:lsdException w:name="Dark List Accent 3" w:uiPriority="70"/>
-    <w:lsdException w:name="Colorful Shading Accent 3" w:uiPriority="71"/>
-    <w:lsdException w:name="Colorful List Accent 3" w:uiPriority="72"/>
-    <w:lsdException w:name="Colorful Grid Accent 3" w:uiPriority="73"/>
-    <w:lsdException w:name="Light Shading Accent 4" w:uiPriority="60"/>
-    <w:lsdException w:name="Light List Accent 4" w:uiPriority="61"/>
-    <w:lsdException w:name="Light Grid Accent 4" w:uiPriority="62"/>
-    <w:lsdException w:name="Medium Shading 1 Accent 4" w:uiPriority="63"/>
-    <w:lsdException w:name="Medium Shading 2 Accent 4" w:uiPriority="64"/>
-    <w:lsdException w:name="Medium List 1 Accent 4" w:uiPriority="65"/>
-    <w:lsdException w:name="Medium List 2 Accent 4" w:uiPriority="66"/>
-    <w:lsdException w:name="Medium Grid 1 Accent 4" w:uiPriority="67"/>
-    <w:lsdException w:name="Medium Grid 2 Accent 4" w:uiPriority="68"/>
-    <w:lsdException w:name="Medium Grid 3 Accent 4" w:uiPriority="69"/>
-    <w:lsdException w:name="Dark List Accent 4" w:uiPriority="70"/>
-    <w:lsdException w:name="Colorful Shading Accent 4" w:uiPriority="71"/>
-    <w:lsdException w:name="Colorful List Accent 4" w:uiPriority="72"/>
-    <w:lsdException w:name="Colorful Grid Accent 4" w:uiPriority="73"/>
-    <w:lsdException w:name="Light Shading Accent 5" w:uiPriority="60"/>
-    <w:lsdException w:name="Light List Accent 5" w:uiPriority="61"/>
-    <w:lsdException w:name="Light Grid Accent 5" w:uiPriority="62"/>
-    <w:lsdException w:name="Medium Shading 1 Accent 5" w:uiPriority="63"/>
-    <w:lsdException w:name="Medium Shading 2 Accent 5" w:uiPriority="64"/>
-    <w:lsdException w:name="Medium List 1 Accent 5" w:uiPriority="65"/>
-    <w:lsdException w:name="Medium List 2 Accent 5" w:uiPriority="66"/>
-    <w:lsdException w:name="Medium Grid 1 Accent 5" w:uiPriority="67"/>
-    <w:lsdException w:name="Medium Grid 2 Accent 5" w:uiPriority="68"/>
-    <w:lsdException w:name="Medium Grid 3 Accent 5" w:uiPriority="69"/>
-    <w:lsdException w:name="Dark List Accent 5" w:uiPriority="70"/>
-    <w:lsdException w:name="Colorful Shading Accent 5" w:uiPriority="71"/>
-    <w:lsdException w:name="Colorful List Accent 5" w:uiPriority="72"/>
-    <w:lsdException w:name="Colorful Grid Accent 5" w:uiPriority="73"/>
-    <w:lsdException w:name="Light Shading Accent 6" w:uiPriority="60"/>
-    <w:lsdException w:name="Light List Accent 6" w:uiPriority="61"/>
-    <w:lsdException w:name="Light Grid Accent 6" w:uiPriority="62"/>
-    <w:lsdException w:name="Medium Shading 1 Accent 6" w:uiPriority="63"/>
-    <w:lsdException w:name="Medium Shading 2 Accent 6" w:uiPriority="64"/>
-    <w:lsdException w:name="Medium List 1 Accent 6" w:uiPriority="65"/>
-    <w:lsdException w:name="Medium List 2 Accent 6" w:uiPriority="66"/>
-    <w:lsdException w:name="Medium Grid 1 Accent 6" w:uiPriority="67"/>
-    <w:lsdException w:name="Medium Grid 2 Accent 6" w:uiPriority="68"/>
-    <w:lsdException w:name="Medium Grid 3 Accent 6" w:uiPriority="69"/>
-    <w:lsdException w:name="Dark List Accent 6" w:uiPriority="70"/>
-    <w:lsdException w:name="Colorful Shading Accent 6" w:uiPriority="71"/>
-    <w:lsdException w:name="Colorful List Accent 6" w:uiPriority="72"/>
-    <w:lsdException w:name="Colorful Grid Accent 6" w:uiPriority="73"/>
-    <w:lsdException w:name="Subtle Emphasis" w:uiPriority="19" w:qFormat="1"/>
-    <w:lsdException w:name="Intense Emphasis" w:uiPriority="21" w:qFormat="1"/>
-    <w:lsdException w:name="Subtle Reference" w:uiPriority="31" w:qFormat="1"/>
-    <w:lsdException w:name="Intense Reference" w:uiPriority="32" w:qFormat="1"/>
-    <w:lsdException w:name="Book Title" w:uiPriority="33" w:qFormat="1"/>
-    <w:lsdException w:name="Bibliography" w:semiHidden="1" w:uiPriority="37" w:unhideWhenUsed="1"/>
-    <w:lsdException w:name="TOC Heading" w:semiHidden="1" w:uiPriority="39" w:unhideWhenUsed="1" w:qFormat="1"/>
-    <w:lsdException w:name="Plain Table 1" w:uiPriority="41"/>
-    <w:lsdException w:name="Plain Table 2" w:uiPriority="42"/>
-    <w:lsdException w:name="Plain Table 3" w:uiPriority="43"/>
-    <w:lsdException w:name="Plain Table 4" w:uiPriority="44"/>
-    <w:lsdException w:name="Plain Table 5" w:uiPriority="45"/>
-    <w:lsdException w:name="Grid Table Light" w:uiPriority="40"/>
-    <w:lsdException w:name="Grid Table 1 Light" w:uiPriority="46"/>
-    <w:lsdException w:name="Grid Table 2" w:uiPriority="47"/>
-    <w:lsdException w:name="Grid Table 3" w:uiPriority="48"/>
-    <w:lsdException w:name="Grid Table 4" w:uiPriority="49"/>
-    <w:lsdException w:name="Grid Table 5 Dark" w:uiPriority="50"/>
-    <w:lsdException w:name="Grid Table 6 Colorful" w:uiPriority="51"/>
-    <w:lsdException w:name="Grid Table 7 Colorful" w:uiPriority="52"/>
-    <w:lsdException w:name="Grid Table 1 Light Accent 1" w:uiPriority="46"/>
-    <w:lsdException w:name="Grid Table 2 Accent 1" w:uiPriority="47"/>
-    <w:lsdException w:name="Grid Table 3 Accent 1" w:uiPriority="48"/>
-    <w:lsdException w:name="Grid Table 4 Accent 1" w:uiPriority="49"/>
-    <w:lsdException w:name="Grid Table 5 Dark Accent 1" w:uiPriority="50"/>
-    <w:lsdException w:name="Grid Table 6 Colorful Accent 1" w:uiPriority="51"/>
-    <w:lsdException w:name="Grid Table 7 Colorful Accent 1" w:uiPriority="52"/>
-    <w:lsdException w:name="Grid Table 1 Light Accent 2" w:uiPriority="46"/>
-    <w:lsdException w:name="Grid Table 2 Accent 2" w:uiPriority="47"/>
-    <w:lsdException w:name="Grid Table 3 Accent 2" w:uiPriority="48"/>
-    <w:lsdException w:name="Grid Table 4 Accent 2" w:uiPriority="49"/>
-    <w:lsdException w:name="Grid Table 5 Dark Accent 2" w:uiPriority="50"/>
-    <w:lsdException w:name="Grid Table 6 Colorful Accent 2" w:uiPriority="51"/>
-    <w:lsdException w:name="Grid Table 7 Colorful Accent 2" w:uiPriority="52"/>
-    <w:lsdException w:name="Grid Table 1 Light Accent 3" w:uiPriority="46"/>
-    <w:lsdException w:name="Grid Table 2 Accent 3" w:uiPriority="47"/>
-    <w:lsdException w:name="Grid Table 3 Accent 3" w:uiPriority="48"/>
-    <w:lsdException w:name="Grid Table 4 Accent 3" w:uiPriority="49"/>
-    <w:lsdException w:name="Grid Table 5 Dark Accent 3" w:uiPriority="50"/>
-    <w:lsdException w:name="Grid Table 6 Colorful Accent 3" w:uiPriority="51"/>
-    <w:lsdException w:name="Grid Table 7 Colorful Accent 3" w:uiPriority="52"/>
-    <w:lsdException w:name="Grid Table 1 Light Accent 4" w:uiPriority="46"/>
-    <w:lsdException w:name="Grid Table 2 Accent 4" w:uiPriority="47"/>
-    <w:lsdException w:name="Grid Table 3 Accent 4" w:uiPriority="48"/>
-    <w:lsdException w:name="Grid Table 4 Accent 4" w:uiPriority="49"/>
-    <w:lsdException w:name="Grid Table 5 Dark Accent 4" w:uiPriority="50"/>
-    <w:lsdException w:name="Grid Table 6 Colorful Accent 4" w:uiPriority="51"/>
-    <w:lsdException w:name="Grid Table 7 Colorful Accent 4" w:uiPriority="52"/>
-    <w:lsdException w:name="Grid Table 1 Light Accent 5" w:uiPriority="46"/>
-    <w:lsdException w:name="Grid Table 2 Accent 5" w:uiPriority="47"/>
-    <w:lsdException w:name="Grid Table 3 Accent 5" w:uiPriority="48"/>
-    <w:lsdException w:name="Grid Table 4 Accent 5" w:uiPriority="49"/>
-    <w:lsdException w:name="Grid Table 5 Dark Accent 5" w:uiPriority="50"/>
-    <w:lsdException w:name="Grid Table 6 Colorful Accent 5" w:uiPriority="51"/>
-    <w:lsdException w:name="Grid Table 7 Colorful Accent 5" w:uiPriority="52"/>
-    <w:lsdException w:name="Grid Table 1 Light Accent 6" w:uiPriority="46"/>
-    <w:lsdException w:name="Grid Table 2 Accent 6" w:uiPriority="47"/>
-    <w:lsdException w:name="Grid Table 3 Accent 6" w:uiPriority="48"/>
-    <w:lsdException w:name="Grid Table 4 Accent 6" w:uiPriority="49"/>
-    <w:lsdException w:name="Grid Table 5 Dark Accent 6" w:uiPriority="50"/>
-    <w:lsdException w:name="Grid Table 6 Colorful Accent 6" w:uiPriority="51"/>
-    <w:lsdException w:name="Grid Table 7 Colorful Accent 6" w:uiPriority="52"/>
-    <w:lsdException w:name="List Table 1 Light" w:uiPriority="46"/>
-    <w:lsdException w:name="List Table 2" w:uiPriority="47"/>
-    <w:lsdException w:name="List Table 3" w:uiPriority="48"/>
-    <w:lsdException w:name="List Table 4" w:uiPriority="49"/>
-    <w:lsdException w:name="List Table 5 Dark" w:uiPriority="50"/>
-    <w:lsdException w:name="List Table 6 Colorful" w:uiPriority="51"/>
-    <w:lsdException w:name="List Table 7 Colorful" w:uiPriority="52"/>
-    <w:lsdException w:name="List Table 1 Light Accent 1" w:uiPriority="46"/>
-    <w:lsdException w:name="List Table 2 Accent 1" w:uiPriority="47"/>
-    <w:lsdException w:name="List Table 3 Accent 1" w:uiPriority="48"/>
-    <w:lsdException w:name="List Table 4 Accent 1" w:uiPriority="49"/>
-    <w:lsdException w:name="List Table 5 Dark Accent 1" w:uiPriority="50"/>
-    <w:lsdException w:name="List Table 6 Colorful Accent 1" w:uiPriority="51"/>
-    <w:lsdException w:name="List Table 7 Colorful Accent 1" w:uiPriority="52"/>
-    <w:lsdException w:name="List Table 1 Light Accent 2" w:uiPriority="46"/>
-    <w:lsdException w:name="List Table 2 Accent 2" w:uiPriority="47"/>
-    <w:lsdException w:name="List Table 3 Accent 2" w:uiPriority="48"/>
-    <w:lsdException w:name="List Table 4 Accent 2" w:uiPriority="49"/>
-    <w:lsdException w:name="List Table 5 Dark Accent 2" w:uiPriority="50"/>
-    <w:lsdException w:name="List Table 6 Colorful Accent 2" w:uiPriority="51"/>
-    <w:lsdException w:name="List Table 7 Colorful Accent 2" w:uiPriority="52"/>
-    <w:lsdException w:name="List Table 1 Light Accent 3" w:uiPriority="46"/>
-    <w:lsdException w:name="List Table 2 Accent 3" w:uiPriority="47"/>
-    <w:lsdException w:name="List Table 3 Accent 3" w:uiPriority="48"/>
-    <w:lsdException w:name="List Table 4 Accent 3" w:uiPriority="49"/>
-    <w:lsdException w:name="List Table 5 Dark Accent 3" w:uiPriority="50"/>
-    <w:lsdException w:name="List Table 6 Colorful Accent 3" w:uiPriority="51"/>
-    <w:lsdException w:name="List Table 7 Colorful Accent 3" w:uiPriority="52"/>
-    <w:lsdException w:name="List Table 1 Light Accent 4" w:uiPriority="46"/>
-    <w:lsdException w:name="List Table 2 Accent 4" w:uiPriority="47"/>
-    <w:lsdException w:name="List Table 3 Accent 4" w:uiPriority="48"/>
-    <w:lsdException w:name="List Table 4 Accent 4" w:uiPriority="49"/>
-    <w:lsdException w:name="List Table 5 Dark Accent 4" w:uiPriority="50"/>
-    <w:lsdException w:name="List Table 6 Colorful Accent 4" w:uiPriority="51"/>
-    <w:lsdException w:name="List Table 7 Colorful Accent 4" w:uiPriority="52"/>
-    <w:lsdException w:name="List Table 1 Light Accent 5" w:uiPriority="46"/>
-    <w:lsdException w:name="List Table 2 Accent 5" w:uiPriority="47"/>
-    <w:lsdException w:name="List Table 3 Accent 5" w:uiPriority="48"/>
-    <w:lsdException w:name="List Table 4 Accent 5" w:uiPriority="49"/>
-    <w:lsdException w:name="List Table 5 Dark Accent 5" w:uiPriority="50"/>
-    <w:lsdException w:name="List Table 6 Colorful Accent 5" w:uiPriority="51"/>
-    <w:lsdException w:name="List Table 7 Colorful Accent 5" w:uiPriority="52"/>
-    <w:lsdException w:name="List Table 1 Light Accent 6" w:uiPriority="46"/>
-    <w:lsdException w:name="List Table 2 Accent 6" w:uiPriority="47"/>
-    <w:lsdException w:name="List Table 3 Accent 6" w:uiPriority="48"/>
-    <w:lsdException w:name="List Table 4 Accent 6" w:uiPriority="49"/>
-    <w:lsdException w:name="List Table 5 Dark Accent 6" w:uiPriority="50"/>
-    <w:lsdException w:name="List Table 6 Colorful Accent 6" w:uiPriority="51"/>
-    <w:lsdException w:name="List Table 7 Colorful Accent 6" w:uiPriority="52"/>
-    <w:lsdException w:name="Mention" w:semiHidden="1" w:unhideWhenUsed="1"/>
-    <w:lsdException w:name="Smart Hyperlink" w:semiHidden="1" w:unhideWhenUsed="1"/>
-    <w:lsdException w:name="Hashtag" w:semiHidden="1" w:unhideWhenUsed="1"/>
-  </w:latentStyles>
-  <w:style w:type="paragraph" w:default="1" w:styleId="Normal">
-    <w:name w:val="Normal"/>
-    <w:qFormat/>
-  </w:style>
-  <w:style w:type="character" w:default="1" w:styleId="DefaultParagraphFont">
-    <w:name w:val="Default Paragraph Font"/>
-    <w:uiPriority w:val="1"/>
-    <w:semiHidden/>
-    <w:unhideWhenUsed/>
-  </w:style>
-  <w:style w:type="table" w:default="1" w:styleId="TableNormal">
-    <w:name w:val="Normal Table"/>
-    <w:uiPriority w:val="99"/>
-    <w:semiHidden/>
-    <w:unhideWhenUsed/>
-    <w:tblPr>
-      <w:tblInd w:w="0" w:type="dxa"/>
-      <w:tblCellMar>
-        <w:top w:w="0" w:type="dxa"/>
-        <w:left w:w="108" w:type="dxa"/>
-        <w:bottom w:w="0" w:type="dxa"/>
-        <w:right w:w="108" w:type="dxa"/>
-      </w:tblCellMar>
-    </w:tblPr>
-  </w:style>
-  <w:style w:type="numbering" w:default="1" w:styleId="NoList">
-    <w:name w:val="No List"/>
-    <w:uiPriority w:val="99"/>
-    <w:semiHidden/>
-    <w:unhideWhenUsed/>
-  </w:style>
-  <w:style w:type="character" w:styleId="PlaceholderText">
-    <w:name w:val="Placeholder Text"/>
+  <w:style w:type="character" w:customStyle="1" w:styleId="Heading1Char">
+    <w:name w:val="Heading 1 Char"/>
     <w:basedOn w:val="DefaultParagraphFont"/>
-    <w:uiPriority w:val="99"/>
-    <w:semiHidden/>
-    <w:rsid w:val="00396A1F"/>
+    <w:link w:val="Heading1"/>
+    <w:uiPriority w:val="9"/>
+    <w:rsid w:val="00C4631B"/>
     <w:rPr>
-      <w:color w:val="808080"/>
+      <w:rFonts w:asciiTheme="majorHAnsi" w:eastAsiaTheme="majorEastAsia" w:hAnsiTheme="majorHAnsi" w:cstheme="majorBidi"/>
+      <w:color w:val="2F5496" w:themeColor="accent1" w:themeShade="BF"/>
+      <w:sz w:val="32"/>
+      <w:szCs w:val="32"/>
     </w:rPr>
   </w:style>
 </w:styles>
-</file>
-
-<file path=word/glossary/webSettings.xml><?xml version="1.0" encoding="utf-8"?>
-<w:webSettings xmlns:mc="http://schemas.openxmlformats.org/markup-compatibility/2006" xmlns:r="http://schemas.openxmlformats.org/officeDocument/2006/relationships" xmlns:w="http://schemas.openxmlformats.org/wordprocessingml/2006/main" xmlns:w14="http://schemas.microsoft.com/office/word/2010/wordml" xmlns:w15="http://schemas.microsoft.com/office/word/2012/wordml" xmlns:w16se="http://schemas.microsoft.com/office/word/2015/wordml/symex" mc:Ignorable="w14 w15 w16se">
-  <w:optimizeForBrowser/>
-  <w:allowPNG/>
-</w:webSettings>
 </file>
 
 <file path=word/theme/theme1.xml><?xml version="1.0" encoding="utf-8"?>

</xml_diff>